<commit_message>
syllabus updated, week-1 course module updated
</commit_message>
<xml_diff>
--- a/docs/syllabus/2021-2022-spring-ce204-object-oriented-programming-comp-eng.docx
+++ b/docs/syllabus/2021-2022-spring-ce204-object-oriented-programming-comp-eng.docx
@@ -376,9 +376,9 @@
             </w:pPr>
             <w:r>
               <w:rPr>
-                <w:color w:val="FF0000"/>
+                <w:b/>
               </w:rPr>
-              <w:t>TBD</w:t>
+              <w:t>n24xrzo</w:t>
             </w:r>
           </w:p>
         </w:tc>
@@ -416,14 +416,30 @@
                 <w:tab w:val="left" w:pos="3675"/>
               </w:tabs>
               <w:rPr>
-                <w:color w:val="FF0000"/>
+                <w:b/>
               </w:rPr>
             </w:pPr>
             <w:r>
               <w:rPr>
-                <w:color w:val="FF0000"/>
+                <w:b/>
               </w:rPr>
-              <w:t>TBD</w:t>
+              <w:t>Theory - Monday (13:00-16:00)</w:t>
+            </w:r>
+          </w:p>
+          <w:p>
+            <w:pPr>
+              <w:tabs>
+                <w:tab w:val="left" w:pos="3675"/>
+              </w:tabs>
+              <w:rPr>
+                <w:b/>
+              </w:rPr>
+            </w:pPr>
+            <w:r>
+              <w:rPr>
+                <w:b/>
+              </w:rPr>
+              <w:t>Lab – Thursday (10:00-12:00)</w:t>
             </w:r>
           </w:p>
         </w:tc>
@@ -461,15 +477,17 @@
                 <w:tab w:val="left" w:pos="3675"/>
               </w:tabs>
               <w:rPr>
-                <w:color w:val="FF0000"/>
+                <w:b/>
               </w:rPr>
             </w:pPr>
             <w:r>
               <w:rPr>
-                <w:color w:val="FF0000"/>
+                <w:b/>
               </w:rPr>
-              <w:t>TBD</w:t>
-            </w:r>
+              <w:t>D-203</w:t>
+            </w:r>
+            <w:bookmarkStart w:id="1" w:name="_GoBack"/>
+            <w:bookmarkEnd w:id="1"/>
           </w:p>
         </w:tc>
       </w:tr>
@@ -510,15 +528,7 @@
               </w:rPr>
             </w:pPr>
             <w:r>
-              <w:t xml:space="preserve">Meetings </w:t>
-            </w:r>
-            <w:proofErr w:type="gramStart"/>
-            <w:r>
-              <w:t>will be scheduled over Google Meet with your university account and email and performed via demand emails</w:t>
-            </w:r>
-            <w:proofErr w:type="gramEnd"/>
-            <w:r>
-              <w:t>. Please send emails wit</w:t>
+              <w:t>Meetings will be scheduled over Google Meet with your university account and email and performed via demand emails. Please send emails wit</w:t>
             </w:r>
             <w:r>
               <w:t>h the subject starts with [CE204</w:t>
@@ -755,19 +765,11 @@
                 <w:b/>
               </w:rPr>
             </w:pPr>
-            <w:proofErr w:type="spellStart"/>
             <w:r>
               <w:rPr>
                 <w:b/>
               </w:rPr>
-              <w:t>Corequisite</w:t>
-            </w:r>
-            <w:proofErr w:type="spellEnd"/>
-            <w:r>
-              <w:rPr>
-                <w:b/>
-              </w:rPr>
-              <w:t> </w:t>
+              <w:t>Corequisite </w:t>
             </w:r>
           </w:p>
         </w:tc>
@@ -844,21 +846,7 @@
         <w:rPr>
           <w:i/>
         </w:rPr>
-        <w:t xml:space="preserve">*TBD: To </w:t>
-      </w:r>
-      <w:proofErr w:type="gramStart"/>
-      <w:r>
-        <w:rPr>
-          <w:i/>
-        </w:rPr>
-        <w:t>Be Defined</w:t>
-      </w:r>
-      <w:proofErr w:type="gramEnd"/>
-      <w:r>
-        <w:rPr>
-          <w:i/>
-        </w:rPr>
-        <w:t>.</w:t>
+        <w:t>*TBD: To Be Defined.</w:t>
       </w:r>
     </w:p>
     <w:p>
@@ -923,15 +911,7 @@
         <w:jc w:val="both"/>
       </w:pPr>
       <w:r>
-        <w:t xml:space="preserve">The class </w:t>
-      </w:r>
-      <w:proofErr w:type="gramStart"/>
-      <w:r>
-        <w:t>will be built</w:t>
-      </w:r>
-      <w:proofErr w:type="gramEnd"/>
-      <w:r>
-        <w:t xml:space="preserve"> around sharing expertise and guiding students to find learning methods and practice for object-oriented programming topics. Making programming applications and projects in the courses will strengthen the learning process by putting theory into practice.</w:t>
+        <w:t>The class will be built around sharing expertise and guiding students to find learning methods and practice for object-oriented programming topics. Making programming applications and projects in the courses will strengthen the learning process by putting theory into practice.</w:t>
       </w:r>
     </w:p>
     <w:p>
@@ -1283,15 +1263,7 @@
     </w:p>
     <w:p>
       <w:r>
-        <w:t xml:space="preserve">This course does not require a </w:t>
-      </w:r>
-      <w:proofErr w:type="spellStart"/>
-      <w:r>
-        <w:t>coursebook</w:t>
-      </w:r>
-      <w:proofErr w:type="spellEnd"/>
-      <w:r>
-        <w:t xml:space="preserve">. If necessary, you can use the following books and open-source online resources. </w:t>
+        <w:t xml:space="preserve">This course does not require a coursebook. If necessary, you can use the following books and open-source online resources. </w:t>
       </w:r>
     </w:p>
     <w:p>
@@ -1402,49 +1374,7 @@
         <w:rPr>
           <w:i/>
         </w:rPr>
-        <w:t xml:space="preserve">Harvey M. </w:t>
-      </w:r>
-      <w:proofErr w:type="spellStart"/>
-      <w:r>
-        <w:rPr>
-          <w:i/>
-        </w:rPr>
-        <w:t>Deitel</w:t>
-      </w:r>
-      <w:proofErr w:type="spellEnd"/>
-      <w:r>
-        <w:rPr>
-          <w:i/>
-        </w:rPr>
-        <w:t xml:space="preserve"> and Paul J. </w:t>
-      </w:r>
-      <w:proofErr w:type="spellStart"/>
-      <w:r>
-        <w:rPr>
-          <w:i/>
-        </w:rPr>
-        <w:t>Deitel</w:t>
-      </w:r>
-      <w:proofErr w:type="spellEnd"/>
-      <w:r>
-        <w:rPr>
-          <w:i/>
-        </w:rPr>
-        <w:t xml:space="preserve">. 2001. Java How to Program (4th. </w:t>
-      </w:r>
-      <w:proofErr w:type="gramStart"/>
-      <w:r>
-        <w:rPr>
-          <w:i/>
-        </w:rPr>
-        <w:t>ed</w:t>
-      </w:r>
-      <w:proofErr w:type="gramEnd"/>
-      <w:r>
-        <w:rPr>
-          <w:i/>
-        </w:rPr>
-        <w:t>.). Prentice Hall PTR, USA.</w:t>
+        <w:t>Harvey M. Deitel and Paul J. Deitel. 2001. Java How to Program (4th. ed.). Prentice Hall PTR, USA.</w:t>
       </w:r>
     </w:p>
     <w:p>
@@ -1468,49 +1398,7 @@
         <w:rPr>
           <w:i/>
         </w:rPr>
-        <w:t xml:space="preserve">Paul </w:t>
-      </w:r>
-      <w:proofErr w:type="spellStart"/>
-      <w:r>
-        <w:rPr>
-          <w:i/>
-        </w:rPr>
-        <w:t>Deitel</w:t>
-      </w:r>
-      <w:proofErr w:type="spellEnd"/>
-      <w:r>
-        <w:rPr>
-          <w:i/>
-        </w:rPr>
-        <w:t xml:space="preserve"> and Harvey </w:t>
-      </w:r>
-      <w:proofErr w:type="spellStart"/>
-      <w:r>
-        <w:rPr>
-          <w:i/>
-        </w:rPr>
-        <w:t>Deitel</w:t>
-      </w:r>
-      <w:proofErr w:type="spellEnd"/>
-      <w:r>
-        <w:rPr>
-          <w:i/>
-        </w:rPr>
-        <w:t xml:space="preserve">. 2016. Visual C# How to Program (6th. </w:t>
-      </w:r>
-      <w:proofErr w:type="gramStart"/>
-      <w:r>
-        <w:rPr>
-          <w:i/>
-        </w:rPr>
-        <w:t>ed</w:t>
-      </w:r>
-      <w:proofErr w:type="gramEnd"/>
-      <w:r>
-        <w:rPr>
-          <w:i/>
-        </w:rPr>
-        <w:t>.). Pearson.</w:t>
+        <w:t>Paul Deitel and Harvey Deitel. 2016. Visual C# How to Program (6th. ed.). Pearson.</w:t>
       </w:r>
     </w:p>
     <w:p>
@@ -1549,21 +1437,8 @@
         <w:rPr>
           <w:u w:val="single"/>
         </w:rPr>
-        <w:t xml:space="preserve">During this course, you should have a laptop for programming practices. You will have your development environment, and you will use this for examination and </w:t>
-      </w:r>
-      <w:proofErr w:type="gramStart"/>
-      <w:r>
-        <w:rPr>
-          <w:u w:val="single"/>
-        </w:rPr>
-        <w:t>assignments also</w:t>
-      </w:r>
-      <w:proofErr w:type="gramEnd"/>
-      <w:r>
-        <w:rPr>
-          <w:u w:val="single"/>
-        </w:rPr>
-        <w:t xml:space="preserve"> classroom practices. </w:t>
+        <w:lastRenderedPageBreak/>
+        <w:t xml:space="preserve">During this course, you should have a laptop for programming practices. You will have your development environment, and you will use this for examination and assignments also classroom practices. </w:t>
       </w:r>
     </w:p>
     <w:p/>
@@ -1607,31 +1482,7 @@
         <w:spacing w:line="360" w:lineRule="auto"/>
       </w:pPr>
       <w:r>
-        <w:t xml:space="preserve">Midterm and Final grades </w:t>
-      </w:r>
-      <w:proofErr w:type="gramStart"/>
-      <w:r>
-        <w:t>will be calculated</w:t>
-      </w:r>
-      <w:proofErr w:type="gramEnd"/>
-      <w:r>
-        <w:t xml:space="preserve"> with the weighted average of the project or homework-based examinations. Midterm grades </w:t>
-      </w:r>
-      <w:proofErr w:type="gramStart"/>
-      <w:r>
-        <w:t>will be calculated</w:t>
-      </w:r>
-      <w:proofErr w:type="gramEnd"/>
-      <w:r>
-        <w:t xml:space="preserve"> between term beginning to the midterm week, and Final grades will be calculated between Midterm and Final week </w:t>
-      </w:r>
-      <w:proofErr w:type="spellStart"/>
-      <w:r>
-        <w:t>homeworks</w:t>
-      </w:r>
-      <w:proofErr w:type="spellEnd"/>
-      <w:r>
-        <w:t xml:space="preserve"> or projects as follow. </w:t>
+        <w:t xml:space="preserve">Midterm and Final grades will be calculated with the weighted average of the project or homework-based examinations. Midterm grades will be calculated between term beginning to the midterm week, and Final grades will be calculated between Midterm and Final week homeworks or projects as follow. </w:t>
       </w:r>
     </w:p>
     <w:p>
@@ -2317,47 +2168,7 @@
         <w:jc w:val="both"/>
       </w:pPr>
       <w:r>
-        <w:t xml:space="preserve">The basic teaching method of this course </w:t>
-      </w:r>
-      <w:proofErr w:type="gramStart"/>
-      <w:r>
-        <w:t>will be planned</w:t>
-      </w:r>
-      <w:proofErr w:type="gramEnd"/>
-      <w:r>
-        <w:t xml:space="preserve"> to be face-to-face in the classroom, and support resources, </w:t>
-      </w:r>
-      <w:proofErr w:type="spellStart"/>
-      <w:r>
-        <w:t>homeworks</w:t>
-      </w:r>
-      <w:proofErr w:type="spellEnd"/>
-      <w:r>
-        <w:t xml:space="preserve">, and announcements will be shared over google classroom. Students </w:t>
-      </w:r>
-      <w:proofErr w:type="gramStart"/>
-      <w:r>
-        <w:t>are expected</w:t>
-      </w:r>
-      <w:proofErr w:type="gramEnd"/>
-      <w:r>
-        <w:t xml:space="preserve"> to be in the university. This responsibility is very important to complete this course with success. If pandemic situation changes and distance education is required during this course, this course will be done using synchronous and asynchronous distance education methods. In this scenario, students </w:t>
-      </w:r>
-      <w:proofErr w:type="gramStart"/>
-      <w:r>
-        <w:t>are expected</w:t>
-      </w:r>
-      <w:proofErr w:type="gramEnd"/>
-      <w:r>
-        <w:t xml:space="preserve"> to be in the online platform, zoom, or meet at the time specified in the course schedule. Attendance </w:t>
-      </w:r>
-      <w:proofErr w:type="gramStart"/>
-      <w:r>
-        <w:t>will be taken</w:t>
-      </w:r>
-      <w:proofErr w:type="gramEnd"/>
-      <w:r>
-        <w:t>.</w:t>
+        <w:t>The basic teaching method of this course will be planned to be face-to-face in the classroom, and support resources, homeworks, and announcements will be shared over google classroom. Students are expected to be in the university. This responsibility is very important to complete this course with success. If pandemic situation changes and distance education is required during this course, this course will be done using synchronous and asynchronous distance education methods. In this scenario, students are expected to be in the online platform, zoom, or meet at the time specified in the course schedule. Attendance will be taken.</w:t>
       </w:r>
     </w:p>
     <w:p>
@@ -2393,23 +2204,16 @@
         <w:jc w:val="both"/>
       </w:pPr>
       <w:r>
-        <w:t xml:space="preserve">Throughout the semester, assignments </w:t>
-      </w:r>
-      <w:proofErr w:type="gramStart"/>
-      <w:r>
-        <w:t>must be submitted</w:t>
-      </w:r>
-      <w:proofErr w:type="gramEnd"/>
-      <w:r>
-        <w:t xml:space="preserve"> as specified by the announced deadline. Your grade </w:t>
-      </w:r>
-      <w:proofErr w:type="gramStart"/>
-      <w:r>
-        <w:t>will be reduced</w:t>
-      </w:r>
-      <w:proofErr w:type="gramEnd"/>
-      <w:r>
-        <w:t xml:space="preserve"> by 10% of the full points for each calendar day for overdue assignments.</w:t>
+        <w:t>Throughout the semester, assignments must be submitted as specified by the announced deadline.</w:t>
+      </w:r>
+      <w:r>
+        <w:t xml:space="preserve"> </w:t>
+      </w:r>
+      <w:r>
+        <w:t>Overdue a</w:t>
+      </w:r>
+      <w:r>
+        <w:t>ssignments will not be accepted.</w:t>
       </w:r>
     </w:p>
     <w:p>
@@ -2417,36 +2221,8 @@
         <w:jc w:val="both"/>
       </w:pPr>
       <w:r>
-        <w:t xml:space="preserve">Overdue assignments </w:t>
-      </w:r>
-      <w:proofErr w:type="gramStart"/>
-      <w:r>
-        <w:t>will not be accepted</w:t>
-      </w:r>
-      <w:proofErr w:type="gramEnd"/>
-      <w:r>
-        <w:t xml:space="preserve"> after three (3) days.</w:t>
-      </w:r>
-    </w:p>
-    <w:p>
-      <w:pPr>
-        <w:jc w:val="both"/>
-      </w:pPr>
-      <w:proofErr w:type="gramStart"/>
-      <w:r>
-        <w:t xml:space="preserve">Unexpected situations must be reported to the instructor for late </w:t>
-      </w:r>
-      <w:proofErr w:type="spellStart"/>
-      <w:r>
-        <w:t>homeworks</w:t>
-      </w:r>
-      <w:proofErr w:type="spellEnd"/>
-      <w:r>
-        <w:t xml:space="preserve"> by students</w:t>
-      </w:r>
-      <w:proofErr w:type="gramEnd"/>
-      <w:r>
-        <w:t xml:space="preserve">. </w:t>
+        <w:lastRenderedPageBreak/>
+        <w:t xml:space="preserve">Unexpected situations must be reported to the instructor for late homeworks by students. </w:t>
       </w:r>
     </w:p>
     <w:p>
@@ -2473,7 +2249,6 @@
           <w:b/>
           <w:color w:val="000000"/>
         </w:rPr>
-        <w:lastRenderedPageBreak/>
         <w:t xml:space="preserve">Course </w:t>
       </w:r>
       <w:r>
@@ -2491,29 +2266,11 @@
       <w:r>
         <w:t xml:space="preserve">Google Classroom </w:t>
       </w:r>
-      <w:proofErr w:type="gramStart"/>
-      <w:r>
-        <w:t>will be used</w:t>
-      </w:r>
-      <w:proofErr w:type="gramEnd"/>
-      <w:r>
-        <w:t xml:space="preserve"> as a course learning management system. All electronic resources and announcements about the course </w:t>
-      </w:r>
-      <w:proofErr w:type="gramStart"/>
-      <w:r>
-        <w:t>will be shared</w:t>
-      </w:r>
-      <w:proofErr w:type="gramEnd"/>
-      <w:r>
-        <w:t xml:space="preserve"> on this platform. It is very important to check the course page daily, access the necessary resources and announcements, and communicate with the </w:t>
-      </w:r>
-      <w:proofErr w:type="gramStart"/>
-      <w:r>
-        <w:t>instructor</w:t>
-      </w:r>
-      <w:proofErr w:type="gramEnd"/>
-      <w:r>
-        <w:t xml:space="preserve"> as you needed to complete the course with success.</w:t>
+      <w:r>
+        <w:t xml:space="preserve">and Github </w:t>
+      </w:r>
+      <w:r>
+        <w:t>will be used as a course learning management system. All electronic resources and announcements about the course will be shared on this platform. It is very important to check the course page daily, access the necessary resources and announcements, and communicate with the instructor to complete the course with success.</w:t>
       </w:r>
     </w:p>
     <w:p>
@@ -2548,15 +2305,7 @@
         <w:jc w:val="both"/>
       </w:pPr>
       <w:r>
-        <w:t xml:space="preserve">Academic Integrity is one of the most important principles of RTEÜ University. Anyone who breaches the principles of academic honesty </w:t>
-      </w:r>
-      <w:proofErr w:type="gramStart"/>
-      <w:r>
-        <w:t>is severely punished</w:t>
-      </w:r>
-      <w:proofErr w:type="gramEnd"/>
-      <w:r>
-        <w:t>.</w:t>
+        <w:t>Academic Integrity is one of the most important principles of RTEÜ University. Anyone who breaches the principles of academic honesty is severely punished.</w:t>
       </w:r>
     </w:p>
     <w:p>
@@ -2572,23 +2321,7 @@
         <w:jc w:val="both"/>
       </w:pPr>
       <w:r>
-        <w:t xml:space="preserve">It is obvious that looking at another student's paper or any source other than what </w:t>
-      </w:r>
-      <w:proofErr w:type="gramStart"/>
-      <w:r>
-        <w:t>is allowed</w:t>
-      </w:r>
-      <w:proofErr w:type="gramEnd"/>
-      <w:r>
-        <w:t xml:space="preserve"> during the exam is cheating and will be punished. However, it </w:t>
-      </w:r>
-      <w:proofErr w:type="gramStart"/>
-      <w:r>
-        <w:t>is known</w:t>
-      </w:r>
-      <w:proofErr w:type="gramEnd"/>
-      <w:r>
-        <w:t xml:space="preserve"> that many students come to university with very little experience concerning what is acceptable and what counts as "copying", especially for assignments. </w:t>
+        <w:t xml:space="preserve">It is obvious that looking at another student's paper or any source other than what is allowed during the exam is cheating and will be punished. However, it is known that many students come to university with very little experience concerning what is acceptable and what counts as "copying", especially for assignments. </w:t>
       </w:r>
     </w:p>
     <w:p>
@@ -2596,15 +2329,7 @@
         <w:jc w:val="both"/>
       </w:pPr>
       <w:r>
-        <w:t xml:space="preserve">The following </w:t>
-      </w:r>
-      <w:proofErr w:type="gramStart"/>
-      <w:r>
-        <w:t>are attempted</w:t>
-      </w:r>
-      <w:proofErr w:type="gramEnd"/>
-      <w:r>
-        <w:t xml:space="preserve"> as guidelines for the Faculty of Engineering and Architecture students to highlight the philosophy of academic honesty for assignments for which the student will be graded. Should a situation arise which is not described below, the student is advised to ask the instructor or assistant of the course whether what they intend to do would remain within the framework of academic honesty or not. </w:t>
+        <w:t xml:space="preserve">The following are attempted as guidelines for the Faculty of Engineering and Architecture students to highlight the philosophy of academic honesty for assignments for which the student will be graded. Should a situation arise which is not described below, the student is advised to ask the instructor or assistant of the course whether what they intend to do would remain within the framework of academic honesty or not. </w:t>
       </w:r>
     </w:p>
     <w:p>
@@ -2874,21 +2599,7 @@
         <w:rPr>
           <w:color w:val="000000"/>
         </w:rPr>
-        <w:t xml:space="preserve">Working with (and even paying) a tutor to help you with the </w:t>
-      </w:r>
-      <w:proofErr w:type="gramStart"/>
-      <w:r>
-        <w:rPr>
-          <w:color w:val="000000"/>
-        </w:rPr>
-        <w:t>course,</w:t>
-      </w:r>
-      <w:proofErr w:type="gramEnd"/>
-      <w:r>
-        <w:rPr>
-          <w:color w:val="000000"/>
-        </w:rPr>
-        <w:t xml:space="preserve"> provided the tutor does not do your assignment for you. </w:t>
+        <w:t xml:space="preserve">Working with (and even paying) a tutor to help you with the course, provided the tutor does not do your assignment for you. </w:t>
       </w:r>
     </w:p>
     <w:p>
@@ -3050,23 +2761,7 @@
         <w:jc w:val="both"/>
       </w:pPr>
       <w:r>
-        <w:t xml:space="preserve">You </w:t>
-      </w:r>
-      <w:proofErr w:type="gramStart"/>
-      <w:r>
-        <w:t>are expected</w:t>
-      </w:r>
-      <w:proofErr w:type="gramEnd"/>
-      <w:r>
-        <w:t xml:space="preserve"> to attend classes on time by completing weekly course requirements (readings and assignments) during the semester. The main communication channel between the instructor and the students </w:t>
-      </w:r>
-      <w:proofErr w:type="gramStart"/>
-      <w:r>
-        <w:t>will be emailed</w:t>
-      </w:r>
-      <w:proofErr w:type="gramEnd"/>
-      <w:r>
-        <w:t xml:space="preserve">. Please send your questions to the instructor's email address about the course via the email address provided to you by the university. </w:t>
+        <w:t xml:space="preserve">You are expected to attend classes on time by completing weekly course requirements (readings and assignments) during the semester. The main communication channel between the instructor and the students will be emailed. Please send your questions to the instructor's email address about the course via the email address provided to you by the university. </w:t>
       </w:r>
       <w:r>
         <w:rPr>
@@ -3111,23 +2806,7 @@
         <w:jc w:val="both"/>
       </w:pPr>
       <w:r>
-        <w:t xml:space="preserve">If deemed necessary, changes in the lecture content or course schedule </w:t>
-      </w:r>
-      <w:proofErr w:type="gramStart"/>
-      <w:r>
-        <w:t>can be made</w:t>
-      </w:r>
-      <w:proofErr w:type="gramEnd"/>
-      <w:r>
-        <w:t xml:space="preserve">. If any changes </w:t>
-      </w:r>
-      <w:proofErr w:type="gramStart"/>
-      <w:r>
-        <w:t>are made</w:t>
-      </w:r>
-      <w:proofErr w:type="gramEnd"/>
-      <w:r>
-        <w:t xml:space="preserve"> in the scope of this document, the instructor will inform you about this.</w:t>
+        <w:t>If deemed necessary, changes in the lecture content or course schedule can be made. If any changes are made in the scope of this document, the instructor will inform you about this.</w:t>
       </w:r>
     </w:p>
     <w:p>
@@ -3294,11 +2973,19 @@
             <w:tcW w:w="1365" w:type="dxa"/>
           </w:tcPr>
           <w:p>
-            <w:r>
-              <w:rPr>
-                <w:color w:val="FF0000"/>
-              </w:rPr>
-              <w:t>TBD</w:t>
+            <w:pPr>
+              <w:spacing w:after="40"/>
+            </w:pPr>
+            <w:r>
+              <w:t>21.02.2022</w:t>
+            </w:r>
+          </w:p>
+          <w:p>
+            <w:pPr>
+              <w:spacing w:after="40"/>
+            </w:pPr>
+            <w:r>
+              <w:t>24.02.2022</w:t>
             </w:r>
           </w:p>
         </w:tc>
@@ -3317,36 +3004,9 @@
                 <w:between w:val="nil"/>
               </w:pBdr>
               <w:spacing w:after="40"/>
-              <w:rPr>
-                <w:highlight w:val="yellow"/>
-              </w:rPr>
             </w:pPr>
             <w:r>
-              <w:rPr>
-                <w:highlight w:val="yellow"/>
-              </w:rPr>
               <w:t>Course Plan and Communication</w:t>
-            </w:r>
-          </w:p>
-          <w:p>
-            <w:pPr>
-              <w:pBdr>
-                <w:top w:val="nil"/>
-                <w:left w:val="nil"/>
-                <w:bottom w:val="nil"/>
-                <w:right w:val="nil"/>
-                <w:between w:val="nil"/>
-              </w:pBdr>
-              <w:spacing w:after="40"/>
-              <w:rPr>
-                <w:highlight w:val="yellow"/>
-              </w:rPr>
-            </w:pPr>
-            <w:r>
-              <w:rPr>
-                <w:highlight w:val="yellow"/>
-              </w:rPr>
-              <w:t>Grading System, Assignments and Exams.</w:t>
             </w:r>
           </w:p>
           <w:p>
@@ -3361,11 +3021,101 @@
               <w:spacing w:after="40"/>
             </w:pPr>
             <w:r>
-              <w:rPr>
-                <w:color w:val="FF0000"/>
-              </w:rPr>
-              <w:t>TBD</w:t>
-            </w:r>
+              <w:t>Grading System, Assignments</w:t>
+            </w:r>
+            <w:r>
+              <w:t>,</w:t>
+            </w:r>
+            <w:r>
+              <w:t xml:space="preserve"> and Exams.</w:t>
+            </w:r>
+          </w:p>
+          <w:p>
+            <w:pPr>
+              <w:pBdr>
+                <w:top w:val="nil"/>
+                <w:left w:val="nil"/>
+                <w:bottom w:val="nil"/>
+                <w:right w:val="nil"/>
+                <w:between w:val="nil"/>
+              </w:pBdr>
+              <w:spacing w:after="40"/>
+            </w:pPr>
+            <w:r>
+              <w:t>Software and Software Engineering</w:t>
+            </w:r>
+          </w:p>
+          <w:p>
+            <w:pPr>
+              <w:pBdr>
+                <w:top w:val="nil"/>
+                <w:left w:val="nil"/>
+                <w:bottom w:val="nil"/>
+                <w:right w:val="nil"/>
+                <w:between w:val="nil"/>
+              </w:pBdr>
+              <w:spacing w:after="40"/>
+            </w:pPr>
+            <w:r>
+              <w:t>Object Orientation</w:t>
+            </w:r>
+            <w:r>
+              <w:t xml:space="preserve"> and OOP with Java</w:t>
+            </w:r>
+            <w:r>
+              <w:t xml:space="preserve"> Part-I</w:t>
+            </w:r>
+            <w:r>
+              <w:t>(</w:t>
+            </w:r>
+            <w:r>
+              <w:t>Classes</w:t>
+            </w:r>
+            <w:r>
+              <w:t xml:space="preserve">, </w:t>
+            </w:r>
+            <w:r>
+              <w:t>Objects</w:t>
+            </w:r>
+            <w:r>
+              <w:t xml:space="preserve">, </w:t>
+            </w:r>
+            <w:r>
+              <w:t>Methods</w:t>
+            </w:r>
+            <w:r>
+              <w:t>,</w:t>
+            </w:r>
+            <w:r>
+              <w:t>Inheritance</w:t>
+            </w:r>
+            <w:r>
+              <w:t>,A</w:t>
+            </w:r>
+            <w:r>
+              <w:t>ccess Modifiers</w:t>
+            </w:r>
+            <w:r>
+              <w:t>,</w:t>
+            </w:r>
+            <w:r>
+              <w:t>This and InstanceOf Keywords</w:t>
+            </w:r>
+            <w:r>
+              <w:t>)</w:t>
+            </w:r>
+          </w:p>
+          <w:p>
+            <w:pPr>
+              <w:pBdr>
+                <w:top w:val="nil"/>
+                <w:left w:val="nil"/>
+                <w:bottom w:val="nil"/>
+                <w:right w:val="nil"/>
+                <w:between w:val="nil"/>
+              </w:pBdr>
+              <w:spacing w:after="40"/>
+            </w:pPr>
           </w:p>
         </w:tc>
         <w:tc>
@@ -3405,11 +3155,28 @@
             <w:tcW w:w="1365" w:type="dxa"/>
           </w:tcPr>
           <w:p>
-            <w:r>
-              <w:rPr>
-                <w:color w:val="FF0000"/>
-              </w:rPr>
-              <w:t>TBD</w:t>
+            <w:pPr>
+              <w:spacing w:after="40"/>
+            </w:pPr>
+            <w:r>
+              <w:t>2</w:t>
+            </w:r>
+            <w:r>
+              <w:t>8</w:t>
+            </w:r>
+            <w:r>
+              <w:t>.02.2022</w:t>
+            </w:r>
+          </w:p>
+          <w:p>
+            <w:pPr>
+              <w:spacing w:after="40"/>
+            </w:pPr>
+            <w:r>
+              <w:t>03.03</w:t>
+            </w:r>
+            <w:r>
+              <w:t>.2022</w:t>
             </w:r>
           </w:p>
         </w:tc>
@@ -3423,11 +3190,61 @@
               <w:spacing w:after="40"/>
             </w:pPr>
             <w:r>
-              <w:rPr>
-                <w:color w:val="FF0000"/>
-              </w:rPr>
-              <w:t>TBD</w:t>
-            </w:r>
+              <w:t>OOP with Java Part-I</w:t>
+            </w:r>
+            <w:r>
+              <w:t xml:space="preserve">I (super keyword, final keyword, Polymorphism / Encapsulation, </w:t>
+            </w:r>
+            <w:r>
+              <w:t>Method Overriding</w:t>
+            </w:r>
+            <w:r>
+              <w:t xml:space="preserve">, </w:t>
+            </w:r>
+            <w:r>
+              <w:t>Nested Inner Class</w:t>
+            </w:r>
+            <w:r>
+              <w:t xml:space="preserve">, </w:t>
+            </w:r>
+            <w:r>
+              <w:t>Static Class</w:t>
+            </w:r>
+            <w:r>
+              <w:t xml:space="preserve">, </w:t>
+            </w:r>
+            <w:r>
+              <w:t>Anonymous Class</w:t>
+            </w:r>
+            <w:r>
+              <w:t xml:space="preserve">, </w:t>
+            </w:r>
+            <w:r>
+              <w:t>Enums /</w:t>
+            </w:r>
+            <w:r>
+              <w:t xml:space="preserve"> Enum-Constructor / Enum-String, Abstract Class, Object Class, </w:t>
+            </w:r>
+            <w:r>
+              <w:t>Forms of Inheritance</w:t>
+            </w:r>
+            <w:r>
+              <w:t xml:space="preserve">, </w:t>
+            </w:r>
+            <w:r>
+              <w:t>Be</w:t>
+            </w:r>
+            <w:r>
+              <w:t xml:space="preserve">nefits, and Costs of Inheritance, Packages, </w:t>
+            </w:r>
+            <w:r>
+              <w:t>Access Protection in Packages</w:t>
+            </w:r>
+          </w:p>
+          <w:p>
+            <w:pPr>
+              <w:spacing w:after="40"/>
+            </w:pPr>
           </w:p>
         </w:tc>
         <w:tc>
@@ -3467,11 +3284,31 @@
             <w:tcW w:w="1365" w:type="dxa"/>
           </w:tcPr>
           <w:p>
-            <w:r>
-              <w:rPr>
-                <w:color w:val="FF0000"/>
-              </w:rPr>
-              <w:t>TBD</w:t>
+            <w:pPr>
+              <w:spacing w:after="40"/>
+            </w:pPr>
+            <w:r>
+              <w:t>07</w:t>
+            </w:r>
+            <w:r>
+              <w:t>.</w:t>
+            </w:r>
+            <w:r>
+              <w:t>03</w:t>
+            </w:r>
+            <w:r>
+              <w:t>.2022</w:t>
+            </w:r>
+          </w:p>
+          <w:p>
+            <w:pPr>
+              <w:spacing w:after="40"/>
+            </w:pPr>
+            <w:r>
+              <w:t>10</w:t>
+            </w:r>
+            <w:r>
+              <w:t>.03.2022</w:t>
             </w:r>
           </w:p>
         </w:tc>
@@ -3485,11 +3322,16 @@
               <w:spacing w:after="40"/>
             </w:pPr>
             <w:r>
-              <w:rPr>
-                <w:color w:val="FF0000"/>
-              </w:rPr>
-              <w:t>TBD</w:t>
-            </w:r>
+              <w:t>OOP with Java Part-II</w:t>
+            </w:r>
+            <w:r>
+              <w:t>I(Defining and Interface and Interface Implementation, Nested Interfaces, Variables in Interfaces, Extending Interfaces, Reflection, Wrapper Classes, Lambda Notation)</w:t>
+            </w:r>
+          </w:p>
+          <w:p>
+            <w:pPr>
+              <w:spacing w:after="40"/>
+            </w:pPr>
           </w:p>
         </w:tc>
         <w:tc>
@@ -3529,11 +3371,25 @@
             <w:tcW w:w="1365" w:type="dxa"/>
           </w:tcPr>
           <w:p>
-            <w:r>
-              <w:rPr>
-                <w:color w:val="FF0000"/>
-              </w:rPr>
-              <w:t>TBD</w:t>
+            <w:pPr>
+              <w:spacing w:after="40"/>
+            </w:pPr>
+            <w:r>
+              <w:t>14</w:t>
+            </w:r>
+            <w:r>
+              <w:t>.03.2022</w:t>
+            </w:r>
+          </w:p>
+          <w:p>
+            <w:pPr>
+              <w:spacing w:after="40"/>
+            </w:pPr>
+            <w:r>
+              <w:t>17</w:t>
+            </w:r>
+            <w:r>
+              <w:t>.03.2022</w:t>
             </w:r>
           </w:p>
         </w:tc>
@@ -3544,13 +3400,35 @@
           </w:tcPr>
           <w:p>
             <w:pPr>
-              <w:spacing w:after="160" w:line="259" w:lineRule="auto"/>
-            </w:pPr>
-            <w:r>
+              <w:spacing w:after="40"/>
               <w:rPr>
                 <w:color w:val="FF0000"/>
               </w:rPr>
-              <w:t>TBD</w:t>
+            </w:pPr>
+            <w:r>
+              <w:t>UML (</w:t>
+            </w:r>
+            <w:r>
+              <w:t>UML</w:t>
+            </w:r>
+            <w:r>
+              <w:t xml:space="preserve"> tools, </w:t>
+            </w:r>
+            <w:r>
+              <w:t>UML</w:t>
+            </w:r>
+            <w:r>
+              <w:t xml:space="preserve"> building blocks, architecture, diagrams, relationship, association, aggregation, composition comparison, association, depende</w:t>
+            </w:r>
+            <w:r>
+              <w:t>n</w:t>
+            </w:r>
+            <w:r>
+              <w:t xml:space="preserve">cy, generalization, realization, class diagram, object diagram, component diagram, deployment diagram, interaction diagram, use-case diagram, sequence </w:t>
+            </w:r>
+            <w:r>
+              <w:lastRenderedPageBreak/>
+              <w:t>diagram, collaboration diagram, state-machine diagram, activity diagram, timing diagram)</w:t>
             </w:r>
           </w:p>
         </w:tc>
@@ -3563,6 +3441,7 @@
               <w:rPr>
                 <w:color w:val="FF0000"/>
               </w:rPr>
+              <w:lastRenderedPageBreak/>
               <w:t>TBD</w:t>
             </w:r>
           </w:p>
@@ -3591,11 +3470,25 @@
             <w:tcW w:w="1365" w:type="dxa"/>
           </w:tcPr>
           <w:p>
-            <w:r>
-              <w:rPr>
-                <w:color w:val="FF0000"/>
-              </w:rPr>
-              <w:t>TBD</w:t>
+            <w:pPr>
+              <w:spacing w:after="40"/>
+            </w:pPr>
+            <w:r>
+              <w:t>21</w:t>
+            </w:r>
+            <w:r>
+              <w:t>.03.2022</w:t>
+            </w:r>
+          </w:p>
+          <w:p>
+            <w:pPr>
+              <w:spacing w:after="40"/>
+            </w:pPr>
+            <w:r>
+              <w:t>24</w:t>
+            </w:r>
+            <w:r>
+              <w:t>.03.2022</w:t>
             </w:r>
           </w:p>
         </w:tc>
@@ -3609,10 +3502,7 @@
               <w:spacing w:after="40"/>
             </w:pPr>
             <w:r>
-              <w:rPr>
-                <w:color w:val="FF0000"/>
-              </w:rPr>
-              <w:t>TBD</w:t>
+              <w:t>Plantuml and Examples</w:t>
             </w:r>
           </w:p>
         </w:tc>
@@ -3655,15 +3545,23 @@
           <w:p>
             <w:pPr>
               <w:spacing w:after="40"/>
-              <w:rPr>
-                <w:color w:val="FF0000"/>
-              </w:rPr>
             </w:pPr>
             <w:r>
-              <w:rPr>
-                <w:color w:val="FF0000"/>
-              </w:rPr>
-              <w:t>TBD</w:t>
+              <w:t>28</w:t>
+            </w:r>
+            <w:r>
+              <w:t>.03.2022</w:t>
+            </w:r>
+          </w:p>
+          <w:p>
+            <w:pPr>
+              <w:spacing w:after="40"/>
+            </w:pPr>
+            <w:r>
+              <w:t>31</w:t>
+            </w:r>
+            <w:r>
+              <w:t>.03.2022</w:t>
             </w:r>
           </w:p>
         </w:tc>
@@ -3672,11 +3570,11 @@
             <w:tcW w:w="5122" w:type="dxa"/>
           </w:tcPr>
           <w:p>
-            <w:r>
-              <w:rPr>
-                <w:color w:val="FF0000"/>
-              </w:rPr>
-              <w:t>TBD</w:t>
+            <w:pPr>
+              <w:spacing w:after="40"/>
+            </w:pPr>
+            <w:r>
+              <w:t>UMPLE and Examples</w:t>
             </w:r>
           </w:p>
         </w:tc>
@@ -3719,15 +3617,29 @@
           <w:p>
             <w:pPr>
               <w:spacing w:after="40"/>
-              <w:rPr>
-                <w:color w:val="FF0000"/>
-              </w:rPr>
             </w:pPr>
             <w:r>
-              <w:rPr>
-                <w:color w:val="FF0000"/>
-              </w:rPr>
-              <w:t>TBD</w:t>
+              <w:t>04</w:t>
+            </w:r>
+            <w:r>
+              <w:t>.</w:t>
+            </w:r>
+            <w:r>
+              <w:t>04</w:t>
+            </w:r>
+            <w:r>
+              <w:t>.2022</w:t>
+            </w:r>
+          </w:p>
+          <w:p>
+            <w:pPr>
+              <w:spacing w:after="40"/>
+            </w:pPr>
+            <w:r>
+              <w:t>07.04</w:t>
+            </w:r>
+            <w:r>
+              <w:t>.2022</w:t>
             </w:r>
           </w:p>
         </w:tc>
@@ -3736,11 +3648,11 @@
             <w:tcW w:w="5122" w:type="dxa"/>
           </w:tcPr>
           <w:p>
-            <w:r>
-              <w:rPr>
-                <w:color w:val="FF0000"/>
-              </w:rPr>
-              <w:t>TBD</w:t>
+            <w:pPr>
+              <w:spacing w:after="40"/>
+            </w:pPr>
+            <w:r>
+              <w:t>UMPLE and Examples</w:t>
             </w:r>
           </w:p>
         </w:tc>
@@ -3798,13 +3710,25 @@
               <w:rPr>
                 <w:b/>
               </w:rPr>
-              <w:t>20</w:t>
+              <w:t>09.04</w:t>
             </w:r>
             <w:r>
               <w:rPr>
                 <w:b/>
               </w:rPr>
-              <w:t>.11.2021 28.11.2021</w:t>
+              <w:t>.2022</w:t>
+            </w:r>
+            <w:r>
+              <w:rPr>
+                <w:b/>
+              </w:rPr>
+              <w:t xml:space="preserve"> 17.04</w:t>
+            </w:r>
+            <w:r>
+              <w:rPr>
+                <w:b/>
+              </w:rPr>
+              <w:t>.2022</w:t>
             </w:r>
           </w:p>
         </w:tc>
@@ -3876,15 +3800,26 @@
           <w:p>
             <w:pPr>
               <w:spacing w:after="40"/>
+            </w:pPr>
+            <w:r>
+              <w:t>18</w:t>
+            </w:r>
+            <w:r>
+              <w:t>.04.2022</w:t>
+            </w:r>
+          </w:p>
+          <w:p>
+            <w:pPr>
+              <w:spacing w:after="40"/>
               <w:rPr>
                 <w:color w:val="FF0000"/>
               </w:rPr>
             </w:pPr>
             <w:r>
-              <w:rPr>
-                <w:color w:val="FF0000"/>
-              </w:rPr>
-              <w:t>TBD</w:t>
+              <w:t>21</w:t>
+            </w:r>
+            <w:r>
+              <w:t>.04.2022</w:t>
             </w:r>
           </w:p>
         </w:tc>
@@ -3894,11 +3829,11 @@
             <w:shd w:val="clear" w:color="auto" w:fill="auto"/>
           </w:tcPr>
           <w:p>
-            <w:r>
-              <w:rPr>
-                <w:color w:val="FF0000"/>
-              </w:rPr>
-              <w:t>TBD</w:t>
+            <w:pPr>
+              <w:spacing w:after="40"/>
+            </w:pPr>
+            <w:r>
+              <w:t>Using Design Patterns</w:t>
             </w:r>
           </w:p>
         </w:tc>
@@ -3942,15 +3877,26 @@
           <w:p>
             <w:pPr>
               <w:spacing w:after="40"/>
+            </w:pPr>
+            <w:r>
+              <w:t>25</w:t>
+            </w:r>
+            <w:r>
+              <w:t>.04.2022</w:t>
+            </w:r>
+          </w:p>
+          <w:p>
+            <w:pPr>
+              <w:spacing w:after="40"/>
               <w:rPr>
                 <w:color w:val="FF0000"/>
               </w:rPr>
             </w:pPr>
             <w:r>
-              <w:rPr>
-                <w:color w:val="FF0000"/>
-              </w:rPr>
-              <w:t>TBD</w:t>
+              <w:t>28</w:t>
+            </w:r>
+            <w:r>
+              <w:t>.04.2022</w:t>
             </w:r>
           </w:p>
         </w:tc>
@@ -3959,302 +3905,11 @@
             <w:tcW w:w="5122" w:type="dxa"/>
           </w:tcPr>
           <w:p>
-            <w:r>
-              <w:rPr>
-                <w:color w:val="FF0000"/>
-              </w:rPr>
-              <w:t>TBD</w:t>
-            </w:r>
-          </w:p>
-        </w:tc>
-        <w:tc>
-          <w:tcPr>
-            <w:tcW w:w="1692" w:type="dxa"/>
-          </w:tcPr>
-          <w:p>
-            <w:r>
-              <w:rPr>
-                <w:color w:val="FF0000"/>
-              </w:rPr>
-              <w:t>TBD</w:t>
-            </w:r>
-          </w:p>
-        </w:tc>
-      </w:tr>
-      <w:tr>
-        <w:trPr>
-          <w:trHeight w:val="567"/>
-        </w:trPr>
-        <w:tc>
-          <w:tcPr>
-            <w:tcW w:w="1163" w:type="dxa"/>
-            <w:vAlign w:val="center"/>
-          </w:tcPr>
-          <w:p>
             <w:pPr>
               <w:spacing w:after="40"/>
             </w:pPr>
             <w:r>
-              <w:t>Week 11</w:t>
-            </w:r>
-          </w:p>
-        </w:tc>
-        <w:tc>
-          <w:tcPr>
-            <w:tcW w:w="1365" w:type="dxa"/>
-          </w:tcPr>
-          <w:p>
-            <w:r>
-              <w:rPr>
-                <w:color w:val="FF0000"/>
-              </w:rPr>
-              <w:t>TBD</w:t>
-            </w:r>
-          </w:p>
-        </w:tc>
-        <w:tc>
-          <w:tcPr>
-            <w:tcW w:w="5122" w:type="dxa"/>
-          </w:tcPr>
-          <w:p>
-            <w:r>
-              <w:rPr>
-                <w:color w:val="FF0000"/>
-              </w:rPr>
-              <w:t>TBD</w:t>
-            </w:r>
-          </w:p>
-        </w:tc>
-        <w:tc>
-          <w:tcPr>
-            <w:tcW w:w="1692" w:type="dxa"/>
-          </w:tcPr>
-          <w:p>
-            <w:r>
-              <w:rPr>
-                <w:color w:val="FF0000"/>
-              </w:rPr>
-              <w:t>TBD</w:t>
-            </w:r>
-          </w:p>
-        </w:tc>
-      </w:tr>
-      <w:tr>
-        <w:trPr>
-          <w:trHeight w:val="567"/>
-        </w:trPr>
-        <w:tc>
-          <w:tcPr>
-            <w:tcW w:w="1163" w:type="dxa"/>
-            <w:vAlign w:val="center"/>
-          </w:tcPr>
-          <w:p>
-            <w:pPr>
-              <w:spacing w:after="40"/>
-            </w:pPr>
-            <w:r>
-              <w:t>Week 12</w:t>
-            </w:r>
-          </w:p>
-        </w:tc>
-        <w:tc>
-          <w:tcPr>
-            <w:tcW w:w="1365" w:type="dxa"/>
-          </w:tcPr>
-          <w:p>
-            <w:r>
-              <w:rPr>
-                <w:color w:val="FF0000"/>
-              </w:rPr>
-              <w:t>TBD</w:t>
-            </w:r>
-          </w:p>
-        </w:tc>
-        <w:tc>
-          <w:tcPr>
-            <w:tcW w:w="5122" w:type="dxa"/>
-          </w:tcPr>
-          <w:p>
-            <w:r>
-              <w:rPr>
-                <w:color w:val="FF0000"/>
-              </w:rPr>
-              <w:t>TBD</w:t>
-            </w:r>
-          </w:p>
-        </w:tc>
-        <w:tc>
-          <w:tcPr>
-            <w:tcW w:w="1692" w:type="dxa"/>
-          </w:tcPr>
-          <w:p>
-            <w:r>
-              <w:rPr>
-                <w:color w:val="FF0000"/>
-              </w:rPr>
-              <w:t>TBD</w:t>
-            </w:r>
-          </w:p>
-        </w:tc>
-      </w:tr>
-      <w:tr>
-        <w:trPr>
-          <w:trHeight w:val="567"/>
-        </w:trPr>
-        <w:tc>
-          <w:tcPr>
-            <w:tcW w:w="1163" w:type="dxa"/>
-            <w:vAlign w:val="center"/>
-          </w:tcPr>
-          <w:p>
-            <w:pPr>
-              <w:spacing w:after="40"/>
-            </w:pPr>
-            <w:r>
-              <w:lastRenderedPageBreak/>
-              <w:t>Week 13</w:t>
-            </w:r>
-          </w:p>
-        </w:tc>
-        <w:tc>
-          <w:tcPr>
-            <w:tcW w:w="1365" w:type="dxa"/>
-          </w:tcPr>
-          <w:p>
-            <w:r>
-              <w:rPr>
-                <w:color w:val="FF0000"/>
-              </w:rPr>
-              <w:t>TBD</w:t>
-            </w:r>
-          </w:p>
-        </w:tc>
-        <w:tc>
-          <w:tcPr>
-            <w:tcW w:w="5122" w:type="dxa"/>
-          </w:tcPr>
-          <w:p>
-            <w:r>
-              <w:rPr>
-                <w:color w:val="FF0000"/>
-              </w:rPr>
-              <w:t>TBD</w:t>
-            </w:r>
-          </w:p>
-        </w:tc>
-        <w:tc>
-          <w:tcPr>
-            <w:tcW w:w="1692" w:type="dxa"/>
-          </w:tcPr>
-          <w:p>
-            <w:r>
-              <w:rPr>
-                <w:color w:val="FF0000"/>
-              </w:rPr>
-              <w:t>TBD</w:t>
-            </w:r>
-          </w:p>
-        </w:tc>
-      </w:tr>
-      <w:tr>
-        <w:trPr>
-          <w:trHeight w:val="567"/>
-        </w:trPr>
-        <w:tc>
-          <w:tcPr>
-            <w:tcW w:w="1163" w:type="dxa"/>
-            <w:vAlign w:val="center"/>
-          </w:tcPr>
-          <w:p>
-            <w:pPr>
-              <w:spacing w:after="40"/>
-            </w:pPr>
-            <w:r>
-              <w:t>Week 14</w:t>
-            </w:r>
-          </w:p>
-        </w:tc>
-        <w:tc>
-          <w:tcPr>
-            <w:tcW w:w="1365" w:type="dxa"/>
-          </w:tcPr>
-          <w:p>
-            <w:r>
-              <w:rPr>
-                <w:color w:val="FF0000"/>
-              </w:rPr>
-              <w:t>TBD</w:t>
-            </w:r>
-          </w:p>
-        </w:tc>
-        <w:tc>
-          <w:tcPr>
-            <w:tcW w:w="5122" w:type="dxa"/>
-          </w:tcPr>
-          <w:p>
-            <w:r>
-              <w:rPr>
-                <w:color w:val="FF0000"/>
-              </w:rPr>
-              <w:t>TBD</w:t>
-            </w:r>
-          </w:p>
-        </w:tc>
-        <w:tc>
-          <w:tcPr>
-            <w:tcW w:w="1692" w:type="dxa"/>
-          </w:tcPr>
-          <w:p>
-            <w:r>
-              <w:rPr>
-                <w:color w:val="FF0000"/>
-              </w:rPr>
-              <w:t>TBD</w:t>
-            </w:r>
-          </w:p>
-        </w:tc>
-      </w:tr>
-      <w:tr>
-        <w:trPr>
-          <w:trHeight w:val="567"/>
-        </w:trPr>
-        <w:tc>
-          <w:tcPr>
-            <w:tcW w:w="1163" w:type="dxa"/>
-            <w:vAlign w:val="center"/>
-          </w:tcPr>
-          <w:p>
-            <w:pPr>
-              <w:spacing w:after="40"/>
-            </w:pPr>
-            <w:r>
-              <w:t>Week 15</w:t>
-            </w:r>
-          </w:p>
-        </w:tc>
-        <w:tc>
-          <w:tcPr>
-            <w:tcW w:w="1365" w:type="dxa"/>
-          </w:tcPr>
-          <w:p>
-            <w:r>
-              <w:rPr>
-                <w:color w:val="FF0000"/>
-              </w:rPr>
-              <w:t>TBD</w:t>
-            </w:r>
-          </w:p>
-        </w:tc>
-        <w:tc>
-          <w:tcPr>
-            <w:tcW w:w="5122" w:type="dxa"/>
-          </w:tcPr>
-          <w:p>
-            <w:r>
-              <w:rPr>
-                <w:color w:val="FF0000"/>
-              </w:rPr>
-              <w:t>TBD</w:t>
+              <w:t>Using Design Patterns</w:t>
             </w:r>
           </w:p>
         </w:tc>
@@ -4292,7 +3947,520 @@
               <w:rPr>
                 <w:b/>
               </w:rPr>
+              <w:t>Week 11</w:t>
+            </w:r>
+          </w:p>
+        </w:tc>
+        <w:tc>
+          <w:tcPr>
+            <w:tcW w:w="1365" w:type="dxa"/>
+          </w:tcPr>
+          <w:p>
+            <w:pPr>
+              <w:spacing w:after="40"/>
+              <w:rPr>
+                <w:b/>
+              </w:rPr>
+            </w:pPr>
+            <w:r>
+              <w:rPr>
+                <w:b/>
+              </w:rPr>
+              <w:t>02</w:t>
+            </w:r>
+            <w:r>
+              <w:rPr>
+                <w:b/>
+              </w:rPr>
+              <w:t>.</w:t>
+            </w:r>
+            <w:r>
+              <w:rPr>
+                <w:b/>
+              </w:rPr>
+              <w:t>05</w:t>
+            </w:r>
+            <w:r>
+              <w:rPr>
+                <w:b/>
+              </w:rPr>
+              <w:t>.2022</w:t>
+            </w:r>
+          </w:p>
+          <w:p>
+            <w:pPr>
+              <w:rPr>
+                <w:b/>
+              </w:rPr>
+            </w:pPr>
+            <w:r>
+              <w:rPr>
+                <w:b/>
+              </w:rPr>
+              <w:t>05.05</w:t>
+            </w:r>
+            <w:r>
+              <w:rPr>
+                <w:b/>
+              </w:rPr>
+              <w:t>.2022</w:t>
+            </w:r>
+          </w:p>
+        </w:tc>
+        <w:tc>
+          <w:tcPr>
+            <w:tcW w:w="5122" w:type="dxa"/>
+          </w:tcPr>
+          <w:p>
+            <w:pPr>
+              <w:rPr>
+                <w:b/>
+              </w:rPr>
+            </w:pPr>
+            <w:r>
+              <w:rPr>
+                <w:b/>
+              </w:rPr>
+              <w:t>Holiday</w:t>
+            </w:r>
+          </w:p>
+        </w:tc>
+        <w:tc>
+          <w:tcPr>
+            <w:tcW w:w="1692" w:type="dxa"/>
+          </w:tcPr>
+          <w:p>
+            <w:pPr>
+              <w:rPr>
+                <w:b/>
+              </w:rPr>
+            </w:pPr>
+            <w:r>
+              <w:rPr>
+                <w:b/>
+              </w:rPr>
+              <w:t>TBD</w:t>
+            </w:r>
+          </w:p>
+        </w:tc>
+      </w:tr>
+      <w:tr>
+        <w:trPr>
+          <w:trHeight w:val="567"/>
+        </w:trPr>
+        <w:tc>
+          <w:tcPr>
+            <w:tcW w:w="1163" w:type="dxa"/>
+            <w:vAlign w:val="center"/>
+          </w:tcPr>
+          <w:p>
+            <w:pPr>
+              <w:spacing w:after="40"/>
+            </w:pPr>
+            <w:r>
+              <w:t>Week 12</w:t>
+            </w:r>
+          </w:p>
+        </w:tc>
+        <w:tc>
+          <w:tcPr>
+            <w:tcW w:w="1365" w:type="dxa"/>
+          </w:tcPr>
+          <w:p>
+            <w:pPr>
+              <w:spacing w:after="40"/>
+            </w:pPr>
+            <w:r>
+              <w:t>09</w:t>
+            </w:r>
+            <w:r>
+              <w:t>.</w:t>
+            </w:r>
+            <w:r>
+              <w:t>05</w:t>
+            </w:r>
+            <w:r>
+              <w:t>.2022</w:t>
+            </w:r>
+          </w:p>
+          <w:p>
+            <w:r>
+              <w:t>12.05</w:t>
+            </w:r>
+            <w:r>
+              <w:t>.2022</w:t>
+            </w:r>
+          </w:p>
+        </w:tc>
+        <w:tc>
+          <w:tcPr>
+            <w:tcW w:w="5122" w:type="dxa"/>
+          </w:tcPr>
+          <w:p>
+            <w:pPr>
+              <w:spacing w:after="40"/>
+            </w:pPr>
+            <w:r>
+              <w:t>UML + UMPLE + Java Implementations</w:t>
+            </w:r>
+          </w:p>
+        </w:tc>
+        <w:tc>
+          <w:tcPr>
+            <w:tcW w:w="1692" w:type="dxa"/>
+          </w:tcPr>
+          <w:p>
+            <w:r>
+              <w:rPr>
+                <w:color w:val="FF0000"/>
+              </w:rPr>
+              <w:t>TBD</w:t>
+            </w:r>
+          </w:p>
+        </w:tc>
+      </w:tr>
+      <w:tr>
+        <w:trPr>
+          <w:trHeight w:val="567"/>
+        </w:trPr>
+        <w:tc>
+          <w:tcPr>
+            <w:tcW w:w="1163" w:type="dxa"/>
+            <w:vAlign w:val="center"/>
+          </w:tcPr>
+          <w:p>
+            <w:pPr>
+              <w:spacing w:after="40"/>
+            </w:pPr>
+            <w:r>
+              <w:t>Week 13</w:t>
+            </w:r>
+          </w:p>
+        </w:tc>
+        <w:tc>
+          <w:tcPr>
+            <w:tcW w:w="1365" w:type="dxa"/>
+          </w:tcPr>
+          <w:p>
+            <w:pPr>
+              <w:spacing w:after="40"/>
+            </w:pPr>
+            <w:r>
+              <w:t>16</w:t>
+            </w:r>
+            <w:r>
+              <w:t>.</w:t>
+            </w:r>
+            <w:r>
+              <w:t>05</w:t>
+            </w:r>
+            <w:r>
+              <w:t>.2022</w:t>
+            </w:r>
+          </w:p>
+          <w:p>
+            <w:r>
+              <w:t>19</w:t>
+            </w:r>
+            <w:r>
+              <w:t>.05</w:t>
+            </w:r>
+            <w:r>
+              <w:t>.2022</w:t>
+            </w:r>
+          </w:p>
+        </w:tc>
+        <w:tc>
+          <w:tcPr>
+            <w:tcW w:w="5122" w:type="dxa"/>
+          </w:tcPr>
+          <w:p>
+            <w:pPr>
+              <w:spacing w:after="40"/>
+            </w:pPr>
+            <w:r>
+              <w:t>SMC Remote Service Case Study Part-I</w:t>
+            </w:r>
+          </w:p>
+        </w:tc>
+        <w:tc>
+          <w:tcPr>
+            <w:tcW w:w="1692" w:type="dxa"/>
+          </w:tcPr>
+          <w:p>
+            <w:r>
+              <w:rPr>
+                <w:color w:val="FF0000"/>
+              </w:rPr>
+              <w:t>TBD</w:t>
+            </w:r>
+          </w:p>
+        </w:tc>
+      </w:tr>
+      <w:tr>
+        <w:trPr>
+          <w:trHeight w:val="567"/>
+        </w:trPr>
+        <w:tc>
+          <w:tcPr>
+            <w:tcW w:w="1163" w:type="dxa"/>
+            <w:vAlign w:val="center"/>
+          </w:tcPr>
+          <w:p>
+            <w:pPr>
+              <w:spacing w:after="40"/>
+            </w:pPr>
+            <w:r>
+              <w:t>Week 14</w:t>
+            </w:r>
+          </w:p>
+        </w:tc>
+        <w:tc>
+          <w:tcPr>
+            <w:tcW w:w="1365" w:type="dxa"/>
+          </w:tcPr>
+          <w:p>
+            <w:pPr>
+              <w:spacing w:after="40"/>
+            </w:pPr>
+            <w:r>
+              <w:t>23</w:t>
+            </w:r>
+            <w:r>
+              <w:t>.</w:t>
+            </w:r>
+            <w:r>
+              <w:t>05</w:t>
+            </w:r>
+            <w:r>
+              <w:t>.2022</w:t>
+            </w:r>
+          </w:p>
+          <w:p>
+            <w:r>
+              <w:t>26</w:t>
+            </w:r>
+            <w:r>
+              <w:t>.05</w:t>
+            </w:r>
+            <w:r>
+              <w:t>.2022</w:t>
+            </w:r>
+          </w:p>
+        </w:tc>
+        <w:tc>
+          <w:tcPr>
+            <w:tcW w:w="5122" w:type="dxa"/>
+          </w:tcPr>
+          <w:p>
+            <w:pPr>
+              <w:spacing w:after="40"/>
+            </w:pPr>
+            <w:r>
+              <w:t>SMC Remote Service Case Study Part-I</w:t>
+            </w:r>
+            <w:r>
+              <w:t>I</w:t>
+            </w:r>
+          </w:p>
+        </w:tc>
+        <w:tc>
+          <w:tcPr>
+            <w:tcW w:w="1692" w:type="dxa"/>
+          </w:tcPr>
+          <w:p>
+            <w:r>
+              <w:rPr>
+                <w:color w:val="FF0000"/>
+              </w:rPr>
+              <w:t>TBD</w:t>
+            </w:r>
+          </w:p>
+        </w:tc>
+      </w:tr>
+      <w:tr>
+        <w:trPr>
+          <w:trHeight w:val="567"/>
+        </w:trPr>
+        <w:tc>
+          <w:tcPr>
+            <w:tcW w:w="1163" w:type="dxa"/>
+            <w:vAlign w:val="center"/>
+          </w:tcPr>
+          <w:p>
+            <w:pPr>
+              <w:spacing w:after="40"/>
+            </w:pPr>
+            <w:r>
+              <w:t>Week 15</w:t>
+            </w:r>
+          </w:p>
+        </w:tc>
+        <w:tc>
+          <w:tcPr>
+            <w:tcW w:w="1365" w:type="dxa"/>
+          </w:tcPr>
+          <w:p>
+            <w:pPr>
+              <w:spacing w:after="40"/>
+            </w:pPr>
+            <w:r>
+              <w:t>30</w:t>
+            </w:r>
+            <w:r>
+              <w:t>.</w:t>
+            </w:r>
+            <w:r>
+              <w:t>05</w:t>
+            </w:r>
+            <w:r>
+              <w:t>.2022</w:t>
+            </w:r>
+          </w:p>
+          <w:p>
+            <w:r>
+              <w:t>02</w:t>
+            </w:r>
+            <w:r>
+              <w:t>.0</w:t>
+            </w:r>
+            <w:r>
+              <w:t>6</w:t>
+            </w:r>
+            <w:r>
+              <w:t>.2022</w:t>
+            </w:r>
+          </w:p>
+        </w:tc>
+        <w:tc>
+          <w:tcPr>
+            <w:tcW w:w="5122" w:type="dxa"/>
+          </w:tcPr>
+          <w:p>
+            <w:pPr>
+              <w:spacing w:after="40"/>
+            </w:pPr>
+            <w:r>
+              <w:t xml:space="preserve">OOP ATM Case Study </w:t>
+            </w:r>
+            <w:r>
+              <w:t>Part-I</w:t>
+            </w:r>
+          </w:p>
+        </w:tc>
+        <w:tc>
+          <w:tcPr>
+            <w:tcW w:w="1692" w:type="dxa"/>
+          </w:tcPr>
+          <w:p>
+            <w:r>
+              <w:rPr>
+                <w:color w:val="FF0000"/>
+              </w:rPr>
+              <w:t>TBD</w:t>
+            </w:r>
+          </w:p>
+        </w:tc>
+      </w:tr>
+      <w:tr>
+        <w:trPr>
+          <w:trHeight w:val="567"/>
+        </w:trPr>
+        <w:tc>
+          <w:tcPr>
+            <w:tcW w:w="1163" w:type="dxa"/>
+            <w:vAlign w:val="center"/>
+          </w:tcPr>
+          <w:p>
+            <w:pPr>
+              <w:spacing w:after="40"/>
+            </w:pPr>
+            <w:r>
               <w:t>Week 16</w:t>
+            </w:r>
+          </w:p>
+        </w:tc>
+        <w:tc>
+          <w:tcPr>
+            <w:tcW w:w="1365" w:type="dxa"/>
+          </w:tcPr>
+          <w:p>
+            <w:pPr>
+              <w:spacing w:after="40"/>
+            </w:pPr>
+            <w:r>
+              <w:t>06</w:t>
+            </w:r>
+            <w:r>
+              <w:t>.</w:t>
+            </w:r>
+            <w:r>
+              <w:t>06</w:t>
+            </w:r>
+            <w:r>
+              <w:t>.2022</w:t>
+            </w:r>
+          </w:p>
+          <w:p>
+            <w:r>
+              <w:t>09</w:t>
+            </w:r>
+            <w:r>
+              <w:t>.06</w:t>
+            </w:r>
+            <w:r>
+              <w:t>.2022</w:t>
+            </w:r>
+          </w:p>
+        </w:tc>
+        <w:tc>
+          <w:tcPr>
+            <w:tcW w:w="5122" w:type="dxa"/>
+          </w:tcPr>
+          <w:p>
+            <w:pPr>
+              <w:spacing w:after="40"/>
+            </w:pPr>
+            <w:r>
+              <w:t>OOP ATM Case Study Part-II</w:t>
+            </w:r>
+          </w:p>
+        </w:tc>
+        <w:tc>
+          <w:tcPr>
+            <w:tcW w:w="1692" w:type="dxa"/>
+          </w:tcPr>
+          <w:p>
+            <w:r>
+              <w:rPr>
+                <w:color w:val="FF0000"/>
+              </w:rPr>
+              <w:t>TBD</w:t>
+            </w:r>
+          </w:p>
+        </w:tc>
+      </w:tr>
+      <w:tr>
+        <w:trPr>
+          <w:trHeight w:val="567"/>
+        </w:trPr>
+        <w:tc>
+          <w:tcPr>
+            <w:tcW w:w="1163" w:type="dxa"/>
+            <w:vAlign w:val="center"/>
+          </w:tcPr>
+          <w:p>
+            <w:pPr>
+              <w:spacing w:after="40"/>
+              <w:rPr>
+                <w:b/>
+              </w:rPr>
+            </w:pPr>
+            <w:r>
+              <w:rPr>
+                <w:b/>
+              </w:rPr>
+              <w:t>Week 17</w:t>
             </w:r>
           </w:p>
         </w:tc>
@@ -4312,7 +4480,13 @@
               <w:rPr>
                 <w:b/>
               </w:rPr>
-              <w:t>17.01.2022</w:t>
+              <w:t>13.06</w:t>
+            </w:r>
+            <w:r>
+              <w:rPr>
+                <w:b/>
+              </w:rPr>
+              <w:t>.2022</w:t>
             </w:r>
             <w:r>
               <w:rPr>
@@ -4324,7 +4498,13 @@
               <w:rPr>
                 <w:b/>
               </w:rPr>
-              <w:t>30.01.2022</w:t>
+              <w:t>26.06</w:t>
+            </w:r>
+            <w:r>
+              <w:rPr>
+                <w:b/>
+              </w:rPr>
+              <w:t>.2022</w:t>
             </w:r>
           </w:p>
         </w:tc>
@@ -4365,6 +4545,11 @@
     </w:tbl>
     <w:p/>
     <w:p>
+      <w:r>
+        <w:br w:type="page"/>
+      </w:r>
+    </w:p>
+    <w:p>
       <w:hyperlink r:id="rId10" w:history="1">
         <w:r>
           <w:rPr>
@@ -4649,6 +4834,7 @@
         <w:spacing w:after="160" w:line="259" w:lineRule="auto"/>
         <w:rPr>
           <w:highlight w:val="green"/>
+          <w:lang w:val="tr-TR"/>
         </w:rPr>
       </w:pPr>
       <w:hyperlink r:id="rId15" w:history="1">
@@ -4656,6 +4842,7 @@
           <w:rPr>
             <w:rStyle w:val="Hyperlink"/>
             <w:highlight w:val="green"/>
+            <w:lang w:val="tr-TR"/>
           </w:rPr>
           <w:t>https://www.javatpoint.com/cpp-vs-java</w:t>
         </w:r>
@@ -4663,6 +4850,7 @@
       <w:r>
         <w:rPr>
           <w:highlight w:val="green"/>
+          <w:lang w:val="tr-TR"/>
         </w:rPr>
         <w:t xml:space="preserve"> </w:t>
       </w:r>
@@ -4677,6 +4865,7 @@
         <w:spacing w:after="160" w:line="259" w:lineRule="auto"/>
         <w:rPr>
           <w:highlight w:val="green"/>
+          <w:lang w:val="tr-TR"/>
         </w:rPr>
       </w:pPr>
       <w:hyperlink r:id="rId16" w:history="1">
@@ -4684,6 +4873,7 @@
           <w:rPr>
             <w:rStyle w:val="Hyperlink"/>
             <w:highlight w:val="green"/>
+            <w:lang w:val="tr-TR"/>
           </w:rPr>
           <w:t>http://www.btechsmartclass.com/java/java-classes.html</w:t>
         </w:r>
@@ -4699,6 +4889,7 @@
         <w:spacing w:after="160" w:line="259" w:lineRule="auto"/>
         <w:rPr>
           <w:highlight w:val="green"/>
+          <w:lang w:val="tr-TR"/>
         </w:rPr>
       </w:pPr>
       <w:hyperlink r:id="rId17" w:history="1">
@@ -4706,6 +4897,7 @@
           <w:rPr>
             <w:rStyle w:val="Hyperlink"/>
             <w:highlight w:val="green"/>
+            <w:lang w:val="tr-TR"/>
           </w:rPr>
           <w:t>https://www.programiz.com/java-programming/class-objects</w:t>
         </w:r>
@@ -4713,6 +4905,7 @@
       <w:r>
         <w:rPr>
           <w:highlight w:val="green"/>
+          <w:lang w:val="tr-TR"/>
         </w:rPr>
         <w:t xml:space="preserve"> </w:t>
       </w:r>
@@ -4727,6 +4920,7 @@
         <w:spacing w:after="160" w:line="259" w:lineRule="auto"/>
         <w:rPr>
           <w:highlight w:val="green"/>
+          <w:lang w:val="tr-TR"/>
         </w:rPr>
       </w:pPr>
       <w:hyperlink r:id="rId18" w:history="1">
@@ -4734,6 +4928,7 @@
           <w:rPr>
             <w:rStyle w:val="Hyperlink"/>
             <w:highlight w:val="green"/>
+            <w:lang w:val="tr-TR"/>
           </w:rPr>
           <w:t>http://www.btechsmartclass.com/java/java-methods-and-classes.html</w:t>
         </w:r>
@@ -4749,6 +4944,7 @@
         <w:spacing w:after="160" w:line="259" w:lineRule="auto"/>
         <w:rPr>
           <w:highlight w:val="green"/>
+          <w:lang w:val="tr-TR"/>
         </w:rPr>
       </w:pPr>
       <w:hyperlink r:id="rId19" w:history="1">
@@ -4756,6 +4952,7 @@
           <w:rPr>
             <w:rStyle w:val="Hyperlink"/>
             <w:highlight w:val="green"/>
+            <w:lang w:val="tr-TR"/>
           </w:rPr>
           <w:t>https://www.programiz.com/java-programming/methods</w:t>
         </w:r>
@@ -4763,6 +4960,7 @@
       <w:r>
         <w:rPr>
           <w:highlight w:val="green"/>
+          <w:lang w:val="tr-TR"/>
         </w:rPr>
         <w:t xml:space="preserve"> </w:t>
       </w:r>
@@ -4777,6 +4975,7 @@
         <w:spacing w:after="160" w:line="259" w:lineRule="auto"/>
         <w:rPr>
           <w:highlight w:val="green"/>
+          <w:lang w:val="tr-TR"/>
         </w:rPr>
       </w:pPr>
       <w:hyperlink r:id="rId20" w:history="1">
@@ -4784,6 +4983,7 @@
           <w:rPr>
             <w:rStyle w:val="Hyperlink"/>
             <w:highlight w:val="green"/>
+            <w:lang w:val="tr-TR"/>
           </w:rPr>
           <w:t>https://www.programiz.com/java-programming/method-overloading</w:t>
         </w:r>
@@ -4791,6 +4991,7 @@
       <w:r>
         <w:rPr>
           <w:highlight w:val="green"/>
+          <w:lang w:val="tr-TR"/>
         </w:rPr>
         <w:t xml:space="preserve"> </w:t>
       </w:r>
@@ -4805,6 +5006,7 @@
         <w:spacing w:after="160" w:line="259" w:lineRule="auto"/>
         <w:rPr>
           <w:highlight w:val="green"/>
+          <w:lang w:val="tr-TR"/>
         </w:rPr>
       </w:pPr>
       <w:hyperlink r:id="rId21" w:history="1">
@@ -4812,6 +5014,7 @@
           <w:rPr>
             <w:rStyle w:val="Hyperlink"/>
             <w:highlight w:val="green"/>
+            <w:lang w:val="tr-TR"/>
           </w:rPr>
           <w:t>https://www.programiz.com/java-programming/constructors</w:t>
         </w:r>
@@ -4819,6 +5022,7 @@
       <w:r>
         <w:rPr>
           <w:highlight w:val="green"/>
+          <w:lang w:val="tr-TR"/>
         </w:rPr>
         <w:t xml:space="preserve"> </w:t>
       </w:r>
@@ -4833,6 +5037,7 @@
         <w:spacing w:after="160" w:line="259" w:lineRule="auto"/>
         <w:rPr>
           <w:highlight w:val="green"/>
+          <w:lang w:val="tr-TR"/>
         </w:rPr>
       </w:pPr>
       <w:hyperlink r:id="rId22" w:history="1">
@@ -4840,6 +5045,7 @@
           <w:rPr>
             <w:rStyle w:val="Hyperlink"/>
             <w:highlight w:val="green"/>
+            <w:lang w:val="tr-TR"/>
           </w:rPr>
           <w:t>http://www.btechsmartclass.com/java/java-inheritance-basics.html</w:t>
         </w:r>
@@ -4855,6 +5061,7 @@
         <w:spacing w:after="160" w:line="259" w:lineRule="auto"/>
         <w:rPr>
           <w:highlight w:val="green"/>
+          <w:lang w:val="tr-TR"/>
         </w:rPr>
       </w:pPr>
       <w:hyperlink r:id="rId23" w:history="1">
@@ -4862,6 +5069,7 @@
           <w:rPr>
             <w:rStyle w:val="Hyperlink"/>
             <w:highlight w:val="green"/>
+            <w:lang w:val="tr-TR"/>
           </w:rPr>
           <w:t>http://www.btechsmartclass.com/java/java-access-specifiers.html</w:t>
         </w:r>
@@ -4877,6 +5085,7 @@
         <w:spacing w:after="160" w:line="259" w:lineRule="auto"/>
         <w:rPr>
           <w:highlight w:val="green"/>
+          <w:lang w:val="tr-TR"/>
         </w:rPr>
       </w:pPr>
       <w:hyperlink r:id="rId24" w:history="1">
@@ -4884,6 +5093,7 @@
           <w:rPr>
             <w:rStyle w:val="Hyperlink"/>
             <w:highlight w:val="green"/>
+            <w:lang w:val="tr-TR"/>
           </w:rPr>
           <w:t>https://www.programiz.com/java-programming/access-modifiers</w:t>
         </w:r>
@@ -4891,6 +5101,7 @@
       <w:r>
         <w:rPr>
           <w:highlight w:val="green"/>
+          <w:lang w:val="tr-TR"/>
         </w:rPr>
         <w:t xml:space="preserve"> </w:t>
       </w:r>
@@ -4905,6 +5116,7 @@
         <w:spacing w:after="160" w:line="259" w:lineRule="auto"/>
         <w:rPr>
           <w:highlight w:val="green"/>
+          <w:lang w:val="tr-TR"/>
         </w:rPr>
       </w:pPr>
       <w:hyperlink r:id="rId25" w:history="1">
@@ -4912,6 +5124,7 @@
           <w:rPr>
             <w:rStyle w:val="Hyperlink"/>
             <w:highlight w:val="green"/>
+            <w:lang w:val="tr-TR"/>
           </w:rPr>
           <w:t>http://www.btechsmartclass.com/java/java-constructors-in-inheritance.html</w:t>
         </w:r>
@@ -4927,6 +5140,7 @@
         <w:spacing w:after="160" w:line="259" w:lineRule="auto"/>
         <w:rPr>
           <w:highlight w:val="green"/>
+          <w:lang w:val="tr-TR"/>
         </w:rPr>
       </w:pPr>
       <w:hyperlink r:id="rId26" w:history="1">
@@ -4934,6 +5148,7 @@
           <w:rPr>
             <w:rStyle w:val="Hyperlink"/>
             <w:highlight w:val="green"/>
+            <w:lang w:val="tr-TR"/>
           </w:rPr>
           <w:t>https://www.programiz.com/java-programming/inheritance</w:t>
         </w:r>
@@ -4941,6 +5156,7 @@
       <w:r>
         <w:rPr>
           <w:highlight w:val="green"/>
+          <w:lang w:val="tr-TR"/>
         </w:rPr>
         <w:t xml:space="preserve"> </w:t>
       </w:r>
@@ -4955,6 +5171,7 @@
         <w:spacing w:after="160" w:line="259" w:lineRule="auto"/>
         <w:rPr>
           <w:highlight w:val="green"/>
+          <w:lang w:val="tr-TR"/>
         </w:rPr>
       </w:pPr>
       <w:hyperlink r:id="rId27" w:history="1">
@@ -4962,6 +5179,7 @@
           <w:rPr>
             <w:rStyle w:val="Hyperlink"/>
             <w:highlight w:val="green"/>
+            <w:lang w:val="tr-TR"/>
           </w:rPr>
           <w:t>https://www.programiz.com/java-programming/this-keyword</w:t>
         </w:r>
@@ -4969,6 +5187,7 @@
       <w:r>
         <w:rPr>
           <w:highlight w:val="green"/>
+          <w:lang w:val="tr-TR"/>
         </w:rPr>
         <w:t xml:space="preserve"> </w:t>
       </w:r>
@@ -4983,6 +5202,7 @@
         <w:spacing w:after="160" w:line="259" w:lineRule="auto"/>
         <w:rPr>
           <w:highlight w:val="green"/>
+          <w:lang w:val="tr-TR"/>
         </w:rPr>
       </w:pPr>
       <w:hyperlink r:id="rId28" w:history="1">
@@ -4990,6 +5210,7 @@
           <w:rPr>
             <w:rStyle w:val="Hyperlink"/>
             <w:highlight w:val="green"/>
+            <w:lang w:val="tr-TR"/>
           </w:rPr>
           <w:t>https://www.programiz.com/java-programming/instanceof</w:t>
         </w:r>
@@ -4997,11 +5218,10 @@
       <w:r>
         <w:rPr>
           <w:highlight w:val="green"/>
+          <w:lang w:val="tr-TR"/>
         </w:rPr>
         <w:t xml:space="preserve"> </w:t>
       </w:r>
-      <w:bookmarkStart w:id="1" w:name="_GoBack"/>
-      <w:bookmarkEnd w:id="1"/>
     </w:p>
     <w:p>
       <w:pPr>
@@ -5025,13 +5245,14 @@
         </w:numPr>
         <w:spacing w:after="160" w:line="259" w:lineRule="auto"/>
         <w:rPr>
-          <w:highlight w:val="yellow"/>
+          <w:highlight w:val="green"/>
         </w:rPr>
       </w:pPr>
       <w:hyperlink r:id="rId29" w:history="1">
         <w:r>
           <w:rPr>
             <w:rStyle w:val="Hyperlink"/>
+            <w:highlight w:val="green"/>
           </w:rPr>
           <w:t>http://www.btechsmartclass.com/java/java-super-keyword.html</w:t>
         </w:r>
@@ -5054,7 +5275,19 @@
           <w:rPr>
             <w:rStyle w:val="Hyperlink"/>
           </w:rPr>
-          <w:t>https://www.programiz.com/java-programming/super-keyword</w:t>
+          <w:t>https://www.programiz.com/java-programming/supe</w:t>
+        </w:r>
+        <w:r>
+          <w:rPr>
+            <w:rStyle w:val="Hyperlink"/>
+          </w:rPr>
+          <w:t>r</w:t>
+        </w:r>
+        <w:r>
+          <w:rPr>
+            <w:rStyle w:val="Hyperlink"/>
+          </w:rPr>
+          <w:t>-keyword</w:t>
         </w:r>
       </w:hyperlink>
       <w:r>
@@ -6355,14 +6588,12 @@
           <w:b/>
         </w:rPr>
       </w:pPr>
-      <w:proofErr w:type="spellStart"/>
       <w:r>
         <w:rPr>
           <w:b/>
         </w:rPr>
         <w:t>Plantuml</w:t>
       </w:r>
-      <w:proofErr w:type="spellEnd"/>
     </w:p>
     <w:p>
       <w:pPr>
@@ -6403,19 +6634,11 @@
           <w:b/>
         </w:rPr>
       </w:pPr>
-      <w:proofErr w:type="spellStart"/>
       <w:r>
         <w:rPr>
           <w:b/>
         </w:rPr>
-        <w:t>Umple</w:t>
-      </w:r>
-      <w:proofErr w:type="spellEnd"/>
-      <w:r>
-        <w:rPr>
-          <w:b/>
-        </w:rPr>
-        <w:t xml:space="preserve"> </w:t>
+        <w:t xml:space="preserve">Umple </w:t>
       </w:r>
     </w:p>
     <w:p>
@@ -6798,13 +7021,8 @@
         </w:rPr>
       </w:pPr>
       <w:r>
-        <w:t xml:space="preserve">The Practices: </w:t>
-      </w:r>
-      <w:proofErr w:type="spellStart"/>
-      <w:r>
-        <w:t>dX</w:t>
-      </w:r>
-      <w:proofErr w:type="spellEnd"/>
+        <w:t>The Practices: dX</w:t>
+      </w:r>
       <w:r>
         <w:t xml:space="preserve"> Chapter-7</w:t>
       </w:r>
@@ -6927,7 +7145,6 @@
         <w:rPr>
           <w:b/>
         </w:rPr>
-        <w:lastRenderedPageBreak/>
         <w:t>Week-12</w:t>
       </w:r>
     </w:p>
@@ -7010,6 +7227,7 @@
         <w:rPr>
           <w:b/>
         </w:rPr>
+        <w:lastRenderedPageBreak/>
         <w:t>Week-15</w:t>
       </w:r>
     </w:p>
@@ -7192,7 +7410,7 @@
         <w:sz w:val="24"/>
         <w:szCs w:val="24"/>
       </w:rPr>
-      <w:t>9</w:t>
+      <w:t>2</w:t>
     </w:r>
     <w:r>
       <w:rPr>
@@ -7253,7 +7471,7 @@
         <w:sz w:val="24"/>
         <w:szCs w:val="24"/>
       </w:rPr>
-      <w:t>9</w:t>
+      <w:t>10</w:t>
     </w:r>
     <w:r>
       <w:rPr>
@@ -7421,7 +7639,7 @@
         <w:sz w:val="24"/>
         <w:szCs w:val="24"/>
       </w:rPr>
-      <w:t>9</w:t>
+      <w:t>10</w:t>
     </w:r>
     <w:r>
       <w:rPr>

</xml_diff>

<commit_message>
week-1 and week-2 notes updated
</commit_message>
<xml_diff>
--- a/docs/syllabus/2021-2022-spring-ce204-object-oriented-programming-comp-eng.docx
+++ b/docs/syllabus/2021-2022-spring-ce204-object-oriented-programming-comp-eng.docx
@@ -486,8 +486,6 @@
               </w:rPr>
               <w:t>D-203</w:t>
             </w:r>
-            <w:bookmarkStart w:id="1" w:name="_GoBack"/>
-            <w:bookmarkEnd w:id="1"/>
           </w:p>
         </w:tc>
       </w:tr>
@@ -528,7 +526,15 @@
               </w:rPr>
             </w:pPr>
             <w:r>
-              <w:t>Meetings will be scheduled over Google Meet with your university account and email and performed via demand emails. Please send emails wit</w:t>
+              <w:t xml:space="preserve">Meetings </w:t>
+            </w:r>
+            <w:proofErr w:type="gramStart"/>
+            <w:r>
+              <w:t>will be scheduled over Google Meet with your university account and email and performed via demand emails</w:t>
+            </w:r>
+            <w:proofErr w:type="gramEnd"/>
+            <w:r>
+              <w:t>. Please send emails wit</w:t>
             </w:r>
             <w:r>
               <w:t>h the subject starts with [CE204</w:t>
@@ -765,11 +771,19 @@
                 <w:b/>
               </w:rPr>
             </w:pPr>
+            <w:proofErr w:type="spellStart"/>
             <w:r>
               <w:rPr>
                 <w:b/>
               </w:rPr>
-              <w:t>Corequisite </w:t>
+              <w:t>Corequisite</w:t>
+            </w:r>
+            <w:proofErr w:type="spellEnd"/>
+            <w:r>
+              <w:rPr>
+                <w:b/>
+              </w:rPr>
+              <w:t> </w:t>
             </w:r>
           </w:p>
         </w:tc>
@@ -846,7 +860,21 @@
         <w:rPr>
           <w:i/>
         </w:rPr>
-        <w:t>*TBD: To Be Defined.</w:t>
+        <w:t xml:space="preserve">*TBD: To </w:t>
+      </w:r>
+      <w:proofErr w:type="gramStart"/>
+      <w:r>
+        <w:rPr>
+          <w:i/>
+        </w:rPr>
+        <w:t>Be Defined</w:t>
+      </w:r>
+      <w:proofErr w:type="gramEnd"/>
+      <w:r>
+        <w:rPr>
+          <w:i/>
+        </w:rPr>
+        <w:t>.</w:t>
       </w:r>
     </w:p>
     <w:p>
@@ -911,7 +939,15 @@
         <w:jc w:val="both"/>
       </w:pPr>
       <w:r>
-        <w:t>The class will be built around sharing expertise and guiding students to find learning methods and practice for object-oriented programming topics. Making programming applications and projects in the courses will strengthen the learning process by putting theory into practice.</w:t>
+        <w:t xml:space="preserve">The class </w:t>
+      </w:r>
+      <w:proofErr w:type="gramStart"/>
+      <w:r>
+        <w:t>will be built</w:t>
+      </w:r>
+      <w:proofErr w:type="gramEnd"/>
+      <w:r>
+        <w:t xml:space="preserve"> around sharing expertise and guiding students to find learning methods and practice for object-oriented programming topics. Making programming applications and projects in the courses will strengthen the learning process by putting theory into practice.</w:t>
       </w:r>
     </w:p>
     <w:p>
@@ -1263,7 +1299,15 @@
     </w:p>
     <w:p>
       <w:r>
-        <w:t xml:space="preserve">This course does not require a coursebook. If necessary, you can use the following books and open-source online resources. </w:t>
+        <w:t xml:space="preserve">This course does not require a </w:t>
+      </w:r>
+      <w:proofErr w:type="spellStart"/>
+      <w:r>
+        <w:t>coursebook</w:t>
+      </w:r>
+      <w:proofErr w:type="spellEnd"/>
+      <w:r>
+        <w:t xml:space="preserve">. If necessary, you can use the following books and open-source online resources. </w:t>
       </w:r>
     </w:p>
     <w:p>
@@ -1293,7 +1337,23 @@
           <w:i/>
           <w:color w:val="000000"/>
         </w:rPr>
-        <w:t>Timothy C. Lethbridge and Robert Laganière, Object-Oriented Software Engineering: Practical Software Development using UML and Java, McGraw Hill</w:t>
+        <w:t xml:space="preserve">Timothy C. Lethbridge and Robert </w:t>
+      </w:r>
+      <w:proofErr w:type="spellStart"/>
+      <w:r>
+        <w:rPr>
+          <w:i/>
+          <w:color w:val="000000"/>
+        </w:rPr>
+        <w:t>Laganière</w:t>
+      </w:r>
+      <w:proofErr w:type="spellEnd"/>
+      <w:r>
+        <w:rPr>
+          <w:i/>
+          <w:color w:val="000000"/>
+        </w:rPr>
+        <w:t>, Object-Oriented Software Engineering: Practical Software Development using UML and Java, McGraw Hill</w:t>
       </w:r>
     </w:p>
     <w:p>
@@ -1323,7 +1383,23 @@
           <w:i/>
           <w:color w:val="000000"/>
         </w:rPr>
-        <w:t>Walter Savitch, Absolute C++,  Addison-Wesley Longman</w:t>
+        <w:t xml:space="preserve">Walter </w:t>
+      </w:r>
+      <w:proofErr w:type="spellStart"/>
+      <w:r>
+        <w:rPr>
+          <w:i/>
+          <w:color w:val="000000"/>
+        </w:rPr>
+        <w:t>Savitch</w:t>
+      </w:r>
+      <w:proofErr w:type="spellEnd"/>
+      <w:r>
+        <w:rPr>
+          <w:i/>
+          <w:color w:val="000000"/>
+        </w:rPr>
+        <w:t>, Absolute C++,  Addison-Wesley Longman</w:t>
       </w:r>
     </w:p>
     <w:p>
@@ -1374,7 +1450,49 @@
         <w:rPr>
           <w:i/>
         </w:rPr>
-        <w:t>Harvey M. Deitel and Paul J. Deitel. 2001. Java How to Program (4th. ed.). Prentice Hall PTR, USA.</w:t>
+        <w:t xml:space="preserve">Harvey M. </w:t>
+      </w:r>
+      <w:proofErr w:type="spellStart"/>
+      <w:r>
+        <w:rPr>
+          <w:i/>
+        </w:rPr>
+        <w:t>Deitel</w:t>
+      </w:r>
+      <w:proofErr w:type="spellEnd"/>
+      <w:r>
+        <w:rPr>
+          <w:i/>
+        </w:rPr>
+        <w:t xml:space="preserve"> and Paul J. </w:t>
+      </w:r>
+      <w:proofErr w:type="spellStart"/>
+      <w:r>
+        <w:rPr>
+          <w:i/>
+        </w:rPr>
+        <w:t>Deitel</w:t>
+      </w:r>
+      <w:proofErr w:type="spellEnd"/>
+      <w:r>
+        <w:rPr>
+          <w:i/>
+        </w:rPr>
+        <w:t xml:space="preserve">. 2001. Java How to Program (4th. </w:t>
+      </w:r>
+      <w:proofErr w:type="gramStart"/>
+      <w:r>
+        <w:rPr>
+          <w:i/>
+        </w:rPr>
+        <w:t>ed</w:t>
+      </w:r>
+      <w:proofErr w:type="gramEnd"/>
+      <w:r>
+        <w:rPr>
+          <w:i/>
+        </w:rPr>
+        <w:t>.). Prentice Hall PTR, USA.</w:t>
       </w:r>
     </w:p>
     <w:p>
@@ -1398,7 +1516,49 @@
         <w:rPr>
           <w:i/>
         </w:rPr>
-        <w:t>Paul Deitel and Harvey Deitel. 2016. Visual C# How to Program (6th. ed.). Pearson.</w:t>
+        <w:t xml:space="preserve">Paul </w:t>
+      </w:r>
+      <w:proofErr w:type="spellStart"/>
+      <w:r>
+        <w:rPr>
+          <w:i/>
+        </w:rPr>
+        <w:t>Deitel</w:t>
+      </w:r>
+      <w:proofErr w:type="spellEnd"/>
+      <w:r>
+        <w:rPr>
+          <w:i/>
+        </w:rPr>
+        <w:t xml:space="preserve"> and Harvey </w:t>
+      </w:r>
+      <w:proofErr w:type="spellStart"/>
+      <w:r>
+        <w:rPr>
+          <w:i/>
+        </w:rPr>
+        <w:t>Deitel</w:t>
+      </w:r>
+      <w:proofErr w:type="spellEnd"/>
+      <w:r>
+        <w:rPr>
+          <w:i/>
+        </w:rPr>
+        <w:t xml:space="preserve">. 2016. Visual C# How to Program (6th. </w:t>
+      </w:r>
+      <w:proofErr w:type="gramStart"/>
+      <w:r>
+        <w:rPr>
+          <w:i/>
+        </w:rPr>
+        <w:t>ed</w:t>
+      </w:r>
+      <w:proofErr w:type="gramEnd"/>
+      <w:r>
+        <w:rPr>
+          <w:i/>
+        </w:rPr>
+        <w:t>.). Pearson.</w:t>
       </w:r>
     </w:p>
     <w:p>
@@ -1438,7 +1598,21 @@
           <w:u w:val="single"/>
         </w:rPr>
         <w:lastRenderedPageBreak/>
-        <w:t xml:space="preserve">During this course, you should have a laptop for programming practices. You will have your development environment, and you will use this for examination and assignments also classroom practices. </w:t>
+        <w:t xml:space="preserve">During this course, you should have a laptop for programming practices. You will have your development environment, and you will use this for examination and </w:t>
+      </w:r>
+      <w:proofErr w:type="gramStart"/>
+      <w:r>
+        <w:rPr>
+          <w:u w:val="single"/>
+        </w:rPr>
+        <w:t>assignments also</w:t>
+      </w:r>
+      <w:proofErr w:type="gramEnd"/>
+      <w:r>
+        <w:rPr>
+          <w:u w:val="single"/>
+        </w:rPr>
+        <w:t xml:space="preserve"> classroom practices. </w:t>
       </w:r>
     </w:p>
     <w:p/>
@@ -1482,7 +1656,31 @@
         <w:spacing w:line="360" w:lineRule="auto"/>
       </w:pPr>
       <w:r>
-        <w:t xml:space="preserve">Midterm and Final grades will be calculated with the weighted average of the project or homework-based examinations. Midterm grades will be calculated between term beginning to the midterm week, and Final grades will be calculated between Midterm and Final week homeworks or projects as follow. </w:t>
+        <w:t xml:space="preserve">Midterm and Final grades </w:t>
+      </w:r>
+      <w:proofErr w:type="gramStart"/>
+      <w:r>
+        <w:t>will be calculated</w:t>
+      </w:r>
+      <w:proofErr w:type="gramEnd"/>
+      <w:r>
+        <w:t xml:space="preserve"> with the weighted average of the project or homework-based examinations. Midterm grades </w:t>
+      </w:r>
+      <w:proofErr w:type="gramStart"/>
+      <w:r>
+        <w:t>will be calculated</w:t>
+      </w:r>
+      <w:proofErr w:type="gramEnd"/>
+      <w:r>
+        <w:t xml:space="preserve"> between term beginning to the midterm week, and Final grades will be calculated between Midterm and Final week </w:t>
+      </w:r>
+      <w:proofErr w:type="spellStart"/>
+      <w:r>
+        <w:t>homeworks</w:t>
+      </w:r>
+      <w:proofErr w:type="spellEnd"/>
+      <w:r>
+        <w:t xml:space="preserve"> or projects as follow. </w:t>
       </w:r>
     </w:p>
     <w:p>
@@ -2168,7 +2366,47 @@
         <w:jc w:val="both"/>
       </w:pPr>
       <w:r>
-        <w:t>The basic teaching method of this course will be planned to be face-to-face in the classroom, and support resources, homeworks, and announcements will be shared over google classroom. Students are expected to be in the university. This responsibility is very important to complete this course with success. If pandemic situation changes and distance education is required during this course, this course will be done using synchronous and asynchronous distance education methods. In this scenario, students are expected to be in the online platform, zoom, or meet at the time specified in the course schedule. Attendance will be taken.</w:t>
+        <w:t xml:space="preserve">The basic teaching method of this course </w:t>
+      </w:r>
+      <w:proofErr w:type="gramStart"/>
+      <w:r>
+        <w:t>will be planned</w:t>
+      </w:r>
+      <w:proofErr w:type="gramEnd"/>
+      <w:r>
+        <w:t xml:space="preserve"> to be face-to-face in the classroom, and support resources, </w:t>
+      </w:r>
+      <w:proofErr w:type="spellStart"/>
+      <w:r>
+        <w:t>homeworks</w:t>
+      </w:r>
+      <w:proofErr w:type="spellEnd"/>
+      <w:r>
+        <w:t xml:space="preserve">, and announcements will be shared over google classroom. Students </w:t>
+      </w:r>
+      <w:proofErr w:type="gramStart"/>
+      <w:r>
+        <w:t>are expected</w:t>
+      </w:r>
+      <w:proofErr w:type="gramEnd"/>
+      <w:r>
+        <w:t xml:space="preserve"> to be in the university. This responsibility is very important to complete this course with success. If pandemic situation changes and distance education is required during this course, this course will be done using synchronous and asynchronous distance education methods. In this scenario, students </w:t>
+      </w:r>
+      <w:proofErr w:type="gramStart"/>
+      <w:r>
+        <w:t>are expected</w:t>
+      </w:r>
+      <w:proofErr w:type="gramEnd"/>
+      <w:r>
+        <w:t xml:space="preserve"> to be in the online platform, zoom, or meet at the time specified in the course schedule. Attendance </w:t>
+      </w:r>
+      <w:proofErr w:type="gramStart"/>
+      <w:r>
+        <w:t>will be taken</w:t>
+      </w:r>
+      <w:proofErr w:type="gramEnd"/>
+      <w:r>
+        <w:t>.</w:t>
       </w:r>
     </w:p>
     <w:p>
@@ -2204,7 +2442,15 @@
         <w:jc w:val="both"/>
       </w:pPr>
       <w:r>
-        <w:t>Throughout the semester, assignments must be submitted as specified by the announced deadline.</w:t>
+        <w:t xml:space="preserve">Throughout the semester, assignments </w:t>
+      </w:r>
+      <w:proofErr w:type="gramStart"/>
+      <w:r>
+        <w:t>must be submitted</w:t>
+      </w:r>
+      <w:proofErr w:type="gramEnd"/>
+      <w:r>
+        <w:t xml:space="preserve"> as specified by the announced deadline.</w:t>
       </w:r>
       <w:r>
         <w:t xml:space="preserve"> </w:t>
@@ -2213,16 +2459,37 @@
         <w:t>Overdue a</w:t>
       </w:r>
       <w:r>
-        <w:t>ssignments will not be accepted.</w:t>
+        <w:t xml:space="preserve">ssignments </w:t>
+      </w:r>
+      <w:proofErr w:type="gramStart"/>
+      <w:r>
+        <w:t>will not be accepted</w:t>
+      </w:r>
+      <w:proofErr w:type="gramEnd"/>
+      <w:r>
+        <w:t>.</w:t>
       </w:r>
     </w:p>
     <w:p>
       <w:pPr>
         <w:jc w:val="both"/>
       </w:pPr>
+      <w:proofErr w:type="gramStart"/>
       <w:r>
         <w:lastRenderedPageBreak/>
-        <w:t xml:space="preserve">Unexpected situations must be reported to the instructor for late homeworks by students. </w:t>
+        <w:t xml:space="preserve">Unexpected situations must be reported to the instructor for late </w:t>
+      </w:r>
+      <w:proofErr w:type="spellStart"/>
+      <w:r>
+        <w:t>homeworks</w:t>
+      </w:r>
+      <w:proofErr w:type="spellEnd"/>
+      <w:r>
+        <w:t xml:space="preserve"> by students</w:t>
+      </w:r>
+      <w:proofErr w:type="gramEnd"/>
+      <w:r>
+        <w:t xml:space="preserve">. </w:t>
       </w:r>
     </w:p>
     <w:p>
@@ -2267,10 +2534,31 @@
         <w:t xml:space="preserve">Google Classroom </w:t>
       </w:r>
       <w:r>
-        <w:t xml:space="preserve">and Github </w:t>
-      </w:r>
-      <w:r>
-        <w:t>will be used as a course learning management system. All electronic resources and announcements about the course will be shared on this platform. It is very important to check the course page daily, access the necessary resources and announcements, and communicate with the instructor to complete the course with success.</w:t>
+        <w:t xml:space="preserve">and </w:t>
+      </w:r>
+      <w:proofErr w:type="spellStart"/>
+      <w:r>
+        <w:t>Github</w:t>
+      </w:r>
+      <w:proofErr w:type="spellEnd"/>
+      <w:r>
+        <w:t xml:space="preserve"> </w:t>
+      </w:r>
+      <w:proofErr w:type="gramStart"/>
+      <w:r>
+        <w:t>will be used</w:t>
+      </w:r>
+      <w:proofErr w:type="gramEnd"/>
+      <w:r>
+        <w:t xml:space="preserve"> as a course learning management system. All electronic resources and announcements about the course </w:t>
+      </w:r>
+      <w:proofErr w:type="gramStart"/>
+      <w:r>
+        <w:t>will be shared</w:t>
+      </w:r>
+      <w:proofErr w:type="gramEnd"/>
+      <w:r>
+        <w:t xml:space="preserve"> on this platform. It is very important to check the course page daily, access the necessary resources and announcements, and communicate with the instructor to complete the course with success.</w:t>
       </w:r>
     </w:p>
     <w:p>
@@ -2305,7 +2593,15 @@
         <w:jc w:val="both"/>
       </w:pPr>
       <w:r>
-        <w:t>Academic Integrity is one of the most important principles of RTEÜ University. Anyone who breaches the principles of academic honesty is severely punished.</w:t>
+        <w:t xml:space="preserve">Academic Integrity is one of the most important principles of RTEÜ University. Anyone who breaches the principles of academic honesty </w:t>
+      </w:r>
+      <w:proofErr w:type="gramStart"/>
+      <w:r>
+        <w:t>is severely punished</w:t>
+      </w:r>
+      <w:proofErr w:type="gramEnd"/>
+      <w:r>
+        <w:t>.</w:t>
       </w:r>
     </w:p>
     <w:p>
@@ -2321,7 +2617,23 @@
         <w:jc w:val="both"/>
       </w:pPr>
       <w:r>
-        <w:t xml:space="preserve">It is obvious that looking at another student's paper or any source other than what is allowed during the exam is cheating and will be punished. However, it is known that many students come to university with very little experience concerning what is acceptable and what counts as "copying", especially for assignments. </w:t>
+        <w:t xml:space="preserve">It is obvious that looking at another student's paper or any source other than what </w:t>
+      </w:r>
+      <w:proofErr w:type="gramStart"/>
+      <w:r>
+        <w:t>is allowed</w:t>
+      </w:r>
+      <w:proofErr w:type="gramEnd"/>
+      <w:r>
+        <w:t xml:space="preserve"> during the exam is cheating and will be punished. However, it </w:t>
+      </w:r>
+      <w:proofErr w:type="gramStart"/>
+      <w:r>
+        <w:t>is known</w:t>
+      </w:r>
+      <w:proofErr w:type="gramEnd"/>
+      <w:r>
+        <w:t xml:space="preserve"> that many students come to university with very little experience concerning what is acceptable and what counts as "copying", especially for assignments. </w:t>
       </w:r>
     </w:p>
     <w:p>
@@ -2329,7 +2641,15 @@
         <w:jc w:val="both"/>
       </w:pPr>
       <w:r>
-        <w:t xml:space="preserve">The following are attempted as guidelines for the Faculty of Engineering and Architecture students to highlight the philosophy of academic honesty for assignments for which the student will be graded. Should a situation arise which is not described below, the student is advised to ask the instructor or assistant of the course whether what they intend to do would remain within the framework of academic honesty or not. </w:t>
+        <w:t xml:space="preserve">The following </w:t>
+      </w:r>
+      <w:proofErr w:type="gramStart"/>
+      <w:r>
+        <w:t>are attempted</w:t>
+      </w:r>
+      <w:proofErr w:type="gramEnd"/>
+      <w:r>
+        <w:t xml:space="preserve"> as guidelines for the Faculty of Engineering and Architecture students to highlight the philosophy of academic honesty for assignments for which the student will be graded. Should a situation arise which is not described below, the student is advised to ask the instructor or assistant of the course whether what they intend to do would remain within the framework of academic honesty or not. </w:t>
       </w:r>
     </w:p>
     <w:p>
@@ -2599,7 +2919,21 @@
         <w:rPr>
           <w:color w:val="000000"/>
         </w:rPr>
-        <w:t xml:space="preserve">Working with (and even paying) a tutor to help you with the course, provided the tutor does not do your assignment for you. </w:t>
+        <w:t xml:space="preserve">Working with (and even paying) a tutor to help you with the </w:t>
+      </w:r>
+      <w:proofErr w:type="gramStart"/>
+      <w:r>
+        <w:rPr>
+          <w:color w:val="000000"/>
+        </w:rPr>
+        <w:t>course,</w:t>
+      </w:r>
+      <w:proofErr w:type="gramEnd"/>
+      <w:r>
+        <w:rPr>
+          <w:color w:val="000000"/>
+        </w:rPr>
+        <w:t xml:space="preserve"> provided the tutor does not do your assignment for you. </w:t>
       </w:r>
     </w:p>
     <w:p>
@@ -2761,7 +3095,23 @@
         <w:jc w:val="both"/>
       </w:pPr>
       <w:r>
-        <w:t xml:space="preserve">You are expected to attend classes on time by completing weekly course requirements (readings and assignments) during the semester. The main communication channel between the instructor and the students will be emailed. Please send your questions to the instructor's email address about the course via the email address provided to you by the university. </w:t>
+        <w:t xml:space="preserve">You </w:t>
+      </w:r>
+      <w:proofErr w:type="gramStart"/>
+      <w:r>
+        <w:t>are expected</w:t>
+      </w:r>
+      <w:proofErr w:type="gramEnd"/>
+      <w:r>
+        <w:t xml:space="preserve"> to attend classes on time by completing weekly course requirements (readings and assignments) during the semester. The main communication channel between the instructor and the students </w:t>
+      </w:r>
+      <w:proofErr w:type="gramStart"/>
+      <w:r>
+        <w:t>will be emailed</w:t>
+      </w:r>
+      <w:proofErr w:type="gramEnd"/>
+      <w:r>
+        <w:t xml:space="preserve">. Please send your questions to the instructor's email address about the course via the email address provided to you by the university. </w:t>
       </w:r>
       <w:r>
         <w:rPr>
@@ -2806,7 +3156,23 @@
         <w:jc w:val="both"/>
       </w:pPr>
       <w:r>
-        <w:t>If deemed necessary, changes in the lecture content or course schedule can be made. If any changes are made in the scope of this document, the instructor will inform you about this.</w:t>
+        <w:t xml:space="preserve">If deemed necessary, changes in the lecture content or course schedule </w:t>
+      </w:r>
+      <w:proofErr w:type="gramStart"/>
+      <w:r>
+        <w:t>can be made</w:t>
+      </w:r>
+      <w:proofErr w:type="gramEnd"/>
+      <w:r>
+        <w:t xml:space="preserve">. If any changes </w:t>
+      </w:r>
+      <w:proofErr w:type="gramStart"/>
+      <w:r>
+        <w:t>are made</w:t>
+      </w:r>
+      <w:proofErr w:type="gramEnd"/>
+      <w:r>
+        <w:t xml:space="preserve"> in the scope of this document, the instructor will inform you about this.</w:t>
       </w:r>
     </w:p>
     <w:p>
@@ -3066,43 +3432,31 @@
               <w:t xml:space="preserve"> Part-I</w:t>
             </w:r>
             <w:r>
-              <w:t>(</w:t>
-            </w:r>
-            <w:r>
-              <w:t>Classes</w:t>
-            </w:r>
-            <w:r>
-              <w:t xml:space="preserve">, </w:t>
-            </w:r>
-            <w:r>
-              <w:t>Objects</w:t>
-            </w:r>
-            <w:r>
-              <w:t xml:space="preserve">, </w:t>
-            </w:r>
-            <w:r>
-              <w:t>Methods</w:t>
-            </w:r>
-            <w:r>
-              <w:t>,</w:t>
-            </w:r>
-            <w:r>
-              <w:t>Inheritance</w:t>
-            </w:r>
-            <w:r>
-              <w:t>,A</w:t>
-            </w:r>
-            <w:r>
-              <w:t>ccess Modifiers</w:t>
-            </w:r>
-            <w:r>
-              <w:t>,</w:t>
-            </w:r>
-            <w:r>
-              <w:t>This and InstanceOf Keywords</w:t>
-            </w:r>
-            <w:r>
-              <w:t>)</w:t>
+              <w:t xml:space="preserve">(Classes, Objects, </w:t>
+            </w:r>
+            <w:proofErr w:type="spellStart"/>
+            <w:r>
+              <w:t>Methods,Inheritance,Access</w:t>
+            </w:r>
+            <w:proofErr w:type="spellEnd"/>
+            <w:r>
+              <w:t xml:space="preserve"> </w:t>
+            </w:r>
+            <w:proofErr w:type="spellStart"/>
+            <w:r>
+              <w:t>Modifiers,This</w:t>
+            </w:r>
+            <w:proofErr w:type="spellEnd"/>
+            <w:r>
+              <w:t xml:space="preserve"> and </w:t>
+            </w:r>
+            <w:proofErr w:type="spellStart"/>
+            <w:r>
+              <w:t>InstanceOf</w:t>
+            </w:r>
+            <w:proofErr w:type="spellEnd"/>
+            <w:r>
+              <w:t xml:space="preserve"> Keywords)</w:t>
             </w:r>
           </w:p>
           <w:p>
@@ -3159,13 +3513,7 @@
               <w:spacing w:after="40"/>
             </w:pPr>
             <w:r>
-              <w:t>2</w:t>
-            </w:r>
-            <w:r>
-              <w:t>8</w:t>
-            </w:r>
-            <w:r>
-              <w:t>.02.2022</w:t>
+              <w:t>28.02.2022</w:t>
             </w:r>
           </w:p>
           <w:p>
@@ -3173,10 +3521,7 @@
               <w:spacing w:after="40"/>
             </w:pPr>
             <w:r>
-              <w:t>03.03</w:t>
-            </w:r>
-            <w:r>
-              <w:t>.2022</w:t>
+              <w:t>03.03.2022</w:t>
             </w:r>
           </w:p>
         </w:tc>
@@ -3190,55 +3535,34 @@
               <w:spacing w:after="40"/>
             </w:pPr>
             <w:r>
-              <w:t>OOP with Java Part-I</w:t>
-            </w:r>
-            <w:r>
-              <w:t xml:space="preserve">I (super keyword, final keyword, Polymorphism / Encapsulation, </w:t>
-            </w:r>
-            <w:r>
-              <w:t>Method Overriding</w:t>
+              <w:t>OOP with Java Part-II (super keyword, final keyword, Polymorphism / Encapsulation, Method Overriding, Nested Inner Class, Static Class, Anonymous Class</w:t>
             </w:r>
             <w:r>
               <w:t xml:space="preserve">, </w:t>
             </w:r>
-            <w:r>
-              <w:t>Nested Inner Class</w:t>
-            </w:r>
-            <w:r>
-              <w:t xml:space="preserve">, </w:t>
-            </w:r>
-            <w:r>
-              <w:t>Static Class</w:t>
-            </w:r>
-            <w:r>
-              <w:t xml:space="preserve">, </w:t>
-            </w:r>
-            <w:r>
-              <w:t>Anonymous Class</w:t>
-            </w:r>
-            <w:r>
-              <w:t xml:space="preserve">, </w:t>
-            </w:r>
-            <w:r>
-              <w:t>Enums /</w:t>
-            </w:r>
-            <w:r>
-              <w:t xml:space="preserve"> Enum-Constructor / Enum-String, Abstract Class, Object Class, </w:t>
-            </w:r>
-            <w:r>
-              <w:t>Forms of Inheritance</w:t>
-            </w:r>
-            <w:r>
-              <w:t xml:space="preserve">, </w:t>
-            </w:r>
-            <w:r>
-              <w:t>Be</w:t>
-            </w:r>
-            <w:r>
-              <w:t xml:space="preserve">nefits, and Costs of Inheritance, Packages, </w:t>
-            </w:r>
-            <w:r>
-              <w:t>Access Protection in Packages</w:t>
+            <w:proofErr w:type="spellStart"/>
+            <w:r>
+              <w:t>Enums</w:t>
+            </w:r>
+            <w:proofErr w:type="spellEnd"/>
+            <w:r>
+              <w:t xml:space="preserve"> / </w:t>
+            </w:r>
+            <w:proofErr w:type="spellStart"/>
+            <w:r>
+              <w:t>Enum</w:t>
+            </w:r>
+            <w:proofErr w:type="spellEnd"/>
+            <w:r>
+              <w:t xml:space="preserve">-Constructor / </w:t>
+            </w:r>
+            <w:proofErr w:type="spellStart"/>
+            <w:r>
+              <w:t>Enum</w:t>
+            </w:r>
+            <w:proofErr w:type="spellEnd"/>
+            <w:r>
+              <w:t>-String, Abstract Class, Object Class, Forms of Inheritance, Benefits, and Costs of Inheritance, Packages, Access Protection in Packages</w:t>
             </w:r>
           </w:p>
           <w:p>
@@ -3288,16 +3612,7 @@
               <w:spacing w:after="40"/>
             </w:pPr>
             <w:r>
-              <w:t>07</w:t>
-            </w:r>
-            <w:r>
-              <w:t>.</w:t>
-            </w:r>
-            <w:r>
-              <w:t>03</w:t>
-            </w:r>
-            <w:r>
-              <w:t>.2022</w:t>
+              <w:t>07.03.2022</w:t>
             </w:r>
           </w:p>
           <w:p>
@@ -3305,10 +3620,7 @@
               <w:spacing w:after="40"/>
             </w:pPr>
             <w:r>
-              <w:t>10</w:t>
-            </w:r>
-            <w:r>
-              <w:t>.03.2022</w:t>
+              <w:t>10.03.2022</w:t>
             </w:r>
           </w:p>
         </w:tc>
@@ -3322,10 +3634,7 @@
               <w:spacing w:after="40"/>
             </w:pPr>
             <w:r>
-              <w:t>OOP with Java Part-II</w:t>
-            </w:r>
-            <w:r>
-              <w:t>I(Defining and Interface and Interface Implementation, Nested Interfaces, Variables in Interfaces, Extending Interfaces, Reflection, Wrapper Classes, Lambda Notation)</w:t>
+              <w:t>OOP with Java Part-III(Defining and Interface and Interface Implementation, Nested Interfaces, Variables in Interfaces, Extending Interfaces, Reflection, Wrapper Classes, Lambda Notation)</w:t>
             </w:r>
           </w:p>
           <w:p>
@@ -3375,10 +3684,7 @@
               <w:spacing w:after="40"/>
             </w:pPr>
             <w:r>
-              <w:t>14</w:t>
-            </w:r>
-            <w:r>
-              <w:t>.03.2022</w:t>
+              <w:t>14.03.2022</w:t>
             </w:r>
           </w:p>
           <w:p>
@@ -3386,10 +3692,7 @@
               <w:spacing w:after="40"/>
             </w:pPr>
             <w:r>
-              <w:t>17</w:t>
-            </w:r>
-            <w:r>
-              <w:t>.03.2022</w:t>
+              <w:t>17.03.2022</w:t>
             </w:r>
           </w:p>
         </w:tc>
@@ -3474,10 +3777,7 @@
               <w:spacing w:after="40"/>
             </w:pPr>
             <w:r>
-              <w:t>21</w:t>
-            </w:r>
-            <w:r>
-              <w:t>.03.2022</w:t>
+              <w:t>21.03.2022</w:t>
             </w:r>
           </w:p>
           <w:p>
@@ -3485,10 +3785,7 @@
               <w:spacing w:after="40"/>
             </w:pPr>
             <w:r>
-              <w:t>24</w:t>
-            </w:r>
-            <w:r>
-              <w:t>.03.2022</w:t>
+              <w:t>24.03.2022</w:t>
             </w:r>
           </w:p>
         </w:tc>
@@ -3501,8 +3798,13 @@
             <w:pPr>
               <w:spacing w:after="40"/>
             </w:pPr>
-            <w:r>
-              <w:t>Plantuml and Examples</w:t>
+            <w:proofErr w:type="spellStart"/>
+            <w:r>
+              <w:t>Plantuml</w:t>
+            </w:r>
+            <w:proofErr w:type="spellEnd"/>
+            <w:r>
+              <w:t xml:space="preserve"> and Examples</w:t>
             </w:r>
           </w:p>
         </w:tc>
@@ -3547,10 +3849,7 @@
               <w:spacing w:after="40"/>
             </w:pPr>
             <w:r>
-              <w:t>28</w:t>
-            </w:r>
-            <w:r>
-              <w:t>.03.2022</w:t>
+              <w:t>28.03.2022</w:t>
             </w:r>
           </w:p>
           <w:p>
@@ -3558,10 +3857,7 @@
               <w:spacing w:after="40"/>
             </w:pPr>
             <w:r>
-              <w:t>31</w:t>
-            </w:r>
-            <w:r>
-              <w:t>.03.2022</w:t>
+              <w:t>31.03.2022</w:t>
             </w:r>
           </w:p>
         </w:tc>
@@ -3619,16 +3915,7 @@
               <w:spacing w:after="40"/>
             </w:pPr>
             <w:r>
-              <w:t>04</w:t>
-            </w:r>
-            <w:r>
-              <w:t>.</w:t>
-            </w:r>
-            <w:r>
-              <w:t>04</w:t>
-            </w:r>
-            <w:r>
-              <w:t>.2022</w:t>
+              <w:t>04.04.2022</w:t>
             </w:r>
           </w:p>
           <w:p>
@@ -3636,10 +3923,7 @@
               <w:spacing w:after="40"/>
             </w:pPr>
             <w:r>
-              <w:t>07.04</w:t>
-            </w:r>
-            <w:r>
-              <w:t>.2022</w:t>
+              <w:t>07.04.2022</w:t>
             </w:r>
           </w:p>
         </w:tc>
@@ -3966,25 +4250,7 @@
               <w:rPr>
                 <w:b/>
               </w:rPr>
-              <w:t>02</w:t>
-            </w:r>
-            <w:r>
-              <w:rPr>
-                <w:b/>
-              </w:rPr>
-              <w:t>.</w:t>
-            </w:r>
-            <w:r>
-              <w:rPr>
-                <w:b/>
-              </w:rPr>
-              <w:t>05</w:t>
-            </w:r>
-            <w:r>
-              <w:rPr>
-                <w:b/>
-              </w:rPr>
-              <w:t>.2022</w:t>
+              <w:t>02.05.2022</w:t>
             </w:r>
           </w:p>
           <w:p>
@@ -3997,13 +4263,7 @@
               <w:rPr>
                 <w:b/>
               </w:rPr>
-              <w:t>05.05</w:t>
-            </w:r>
-            <w:r>
-              <w:rPr>
-                <w:b/>
-              </w:rPr>
-              <w:t>.2022</w:t>
+              <w:t>05.05.2022</w:t>
             </w:r>
           </w:p>
         </w:tc>
@@ -4160,10 +4420,7 @@
           </w:p>
           <w:p>
             <w:r>
-              <w:t>19</w:t>
-            </w:r>
-            <w:r>
-              <w:t>.05</w:t>
+              <w:t>19.05</w:t>
             </w:r>
             <w:r>
               <w:t>.2022</w:t>
@@ -4257,10 +4514,7 @@
               <w:spacing w:after="40"/>
             </w:pPr>
             <w:r>
-              <w:t>SMC Remote Service Case Study Part-I</w:t>
-            </w:r>
-            <w:r>
-              <w:t>I</w:t>
+              <w:t>SMC Remote Service Case Study Part-II</w:t>
             </w:r>
           </w:p>
         </w:tc>
@@ -4319,13 +4573,7 @@
           </w:p>
           <w:p>
             <w:r>
-              <w:t>02</w:t>
-            </w:r>
-            <w:r>
-              <w:t>.0</w:t>
-            </w:r>
-            <w:r>
-              <w:t>6</w:t>
+              <w:t>02.06</w:t>
             </w:r>
             <w:r>
               <w:t>.2022</w:t>
@@ -4341,10 +4589,7 @@
               <w:spacing w:after="40"/>
             </w:pPr>
             <w:r>
-              <w:t xml:space="preserve">OOP ATM Case Study </w:t>
-            </w:r>
-            <w:r>
-              <w:t>Part-I</w:t>
+              <w:t>OOP ATM Case Study Part-I</w:t>
             </w:r>
           </w:p>
         </w:tc>
@@ -4403,10 +4648,7 @@
           </w:p>
           <w:p>
             <w:r>
-              <w:t>09</w:t>
-            </w:r>
-            <w:r>
-              <w:t>.06</w:t>
+              <w:t>09.06</w:t>
             </w:r>
             <w:r>
               <w:t>.2022</w:t>
@@ -5267,30 +5509,22 @@
         </w:numPr>
         <w:spacing w:after="160" w:line="259" w:lineRule="auto"/>
         <w:rPr>
-          <w:highlight w:val="yellow"/>
+          <w:highlight w:val="green"/>
         </w:rPr>
       </w:pPr>
       <w:hyperlink r:id="rId30" w:history="1">
         <w:r>
           <w:rPr>
             <w:rStyle w:val="Hyperlink"/>
+            <w:highlight w:val="green"/>
           </w:rPr>
-          <w:t>https://www.programiz.com/java-programming/supe</w:t>
-        </w:r>
-        <w:r>
-          <w:rPr>
-            <w:rStyle w:val="Hyperlink"/>
-          </w:rPr>
-          <w:t>r</w:t>
-        </w:r>
-        <w:r>
-          <w:rPr>
-            <w:rStyle w:val="Hyperlink"/>
-          </w:rPr>
-          <w:t>-keyword</w:t>
+          <w:t>https://www.programiz.com/java-programming/super-keyword</w:t>
         </w:r>
       </w:hyperlink>
       <w:r>
+        <w:rPr>
+          <w:highlight w:val="green"/>
+        </w:rPr>
         <w:t xml:space="preserve"> </w:t>
       </w:r>
     </w:p>
@@ -5303,13 +5537,14 @@
         </w:numPr>
         <w:spacing w:after="160" w:line="259" w:lineRule="auto"/>
         <w:rPr>
-          <w:highlight w:val="yellow"/>
+          <w:highlight w:val="green"/>
         </w:rPr>
       </w:pPr>
       <w:hyperlink r:id="rId31" w:history="1">
         <w:r>
           <w:rPr>
             <w:rStyle w:val="Hyperlink"/>
+            <w:highlight w:val="green"/>
           </w:rPr>
           <w:t>http://www.btechsmartclass.com/java/java-final-keyword.html</w:t>
         </w:r>
@@ -5324,18 +5559,22 @@
         </w:numPr>
         <w:spacing w:after="160" w:line="259" w:lineRule="auto"/>
         <w:rPr>
-          <w:highlight w:val="yellow"/>
+          <w:highlight w:val="green"/>
         </w:rPr>
       </w:pPr>
       <w:hyperlink r:id="rId32" w:history="1">
         <w:r>
           <w:rPr>
             <w:rStyle w:val="Hyperlink"/>
+            <w:highlight w:val="green"/>
           </w:rPr>
           <w:t>https://www.programiz.com/java-programming/final-keyword</w:t>
         </w:r>
       </w:hyperlink>
       <w:r>
+        <w:rPr>
+          <w:highlight w:val="green"/>
+        </w:rPr>
         <w:t xml:space="preserve"> </w:t>
       </w:r>
     </w:p>
@@ -5348,13 +5587,14 @@
         </w:numPr>
         <w:spacing w:after="160" w:line="259" w:lineRule="auto"/>
         <w:rPr>
-          <w:highlight w:val="yellow"/>
+          <w:highlight w:val="green"/>
         </w:rPr>
       </w:pPr>
       <w:hyperlink r:id="rId33" w:history="1">
         <w:r>
           <w:rPr>
             <w:rStyle w:val="Hyperlink"/>
+            <w:highlight w:val="green"/>
           </w:rPr>
           <w:t>http://www.btechsmartclass.com/java/java-polymorphism.html</w:t>
         </w:r>
@@ -5369,18 +5609,22 @@
         </w:numPr>
         <w:spacing w:after="160" w:line="259" w:lineRule="auto"/>
         <w:rPr>
-          <w:highlight w:val="yellow"/>
+          <w:highlight w:val="green"/>
         </w:rPr>
       </w:pPr>
       <w:hyperlink r:id="rId34" w:history="1">
         <w:r>
           <w:rPr>
             <w:rStyle w:val="Hyperlink"/>
+            <w:highlight w:val="green"/>
           </w:rPr>
           <w:t>https://www.programiz.com/java-programming/polymorphism</w:t>
         </w:r>
       </w:hyperlink>
       <w:r>
+        <w:rPr>
+          <w:highlight w:val="green"/>
+        </w:rPr>
         <w:t xml:space="preserve"> </w:t>
       </w:r>
     </w:p>
@@ -5393,18 +5637,22 @@
         </w:numPr>
         <w:spacing w:after="160" w:line="259" w:lineRule="auto"/>
         <w:rPr>
-          <w:highlight w:val="yellow"/>
+          <w:highlight w:val="green"/>
         </w:rPr>
       </w:pPr>
       <w:hyperlink r:id="rId35" w:history="1">
         <w:r>
           <w:rPr>
             <w:rStyle w:val="Hyperlink"/>
+            <w:highlight w:val="green"/>
           </w:rPr>
           <w:t>https://www.programiz.com/java-programming/encapsulation</w:t>
         </w:r>
       </w:hyperlink>
       <w:r>
+        <w:rPr>
+          <w:highlight w:val="green"/>
+        </w:rPr>
         <w:t xml:space="preserve"> </w:t>
       </w:r>
     </w:p>
@@ -5417,13 +5665,14 @@
         </w:numPr>
         <w:spacing w:after="160" w:line="259" w:lineRule="auto"/>
         <w:rPr>
-          <w:highlight w:val="yellow"/>
+          <w:highlight w:val="green"/>
         </w:rPr>
       </w:pPr>
       <w:hyperlink r:id="rId36" w:history="1">
         <w:r>
           <w:rPr>
             <w:rStyle w:val="Hyperlink"/>
+            <w:highlight w:val="green"/>
           </w:rPr>
           <w:t>http://www.btechsmartclass.com/java/java-method-overriding.html</w:t>
         </w:r>
@@ -5438,18 +5687,22 @@
         </w:numPr>
         <w:spacing w:after="160" w:line="259" w:lineRule="auto"/>
         <w:rPr>
-          <w:highlight w:val="yellow"/>
+          <w:highlight w:val="green"/>
         </w:rPr>
       </w:pPr>
       <w:hyperlink r:id="rId37" w:history="1">
         <w:r>
           <w:rPr>
             <w:rStyle w:val="Hyperlink"/>
+            <w:highlight w:val="green"/>
           </w:rPr>
           <w:t>https://www.programiz.com/java-programming/method-overriding</w:t>
         </w:r>
       </w:hyperlink>
       <w:r>
+        <w:rPr>
+          <w:highlight w:val="green"/>
+        </w:rPr>
         <w:t xml:space="preserve"> </w:t>
       </w:r>
     </w:p>
@@ -5476,6 +5729,8 @@
       <w:r>
         <w:t xml:space="preserve"> </w:t>
       </w:r>
+      <w:bookmarkStart w:id="1" w:name="_GoBack"/>
+      <w:bookmarkEnd w:id="1"/>
     </w:p>
     <w:p>
       <w:pPr>
@@ -6588,12 +6843,14 @@
           <w:b/>
         </w:rPr>
       </w:pPr>
+      <w:proofErr w:type="spellStart"/>
       <w:r>
         <w:rPr>
           <w:b/>
         </w:rPr>
         <w:t>Plantuml</w:t>
       </w:r>
+      <w:proofErr w:type="spellEnd"/>
     </w:p>
     <w:p>
       <w:pPr>
@@ -6634,11 +6891,19 @@
           <w:b/>
         </w:rPr>
       </w:pPr>
+      <w:proofErr w:type="spellStart"/>
       <w:r>
         <w:rPr>
           <w:b/>
         </w:rPr>
-        <w:t xml:space="preserve">Umple </w:t>
+        <w:t>Umple</w:t>
+      </w:r>
+      <w:proofErr w:type="spellEnd"/>
+      <w:r>
+        <w:rPr>
+          <w:b/>
+        </w:rPr>
+        <w:t xml:space="preserve"> </w:t>
       </w:r>
     </w:p>
     <w:p>
@@ -7021,8 +7286,13 @@
         </w:rPr>
       </w:pPr>
       <w:r>
-        <w:t>The Practices: dX</w:t>
-      </w:r>
+        <w:t xml:space="preserve">The Practices: </w:t>
+      </w:r>
+      <w:proofErr w:type="spellStart"/>
+      <w:r>
+        <w:t>dX</w:t>
+      </w:r>
+      <w:proofErr w:type="spellEnd"/>
       <w:r>
         <w:t xml:space="preserve"> Chapter-7</w:t>
       </w:r>
@@ -7410,7 +7680,7 @@
         <w:sz w:val="24"/>
         <w:szCs w:val="24"/>
       </w:rPr>
-      <w:t>2</w:t>
+      <w:t>10</w:t>
     </w:r>
     <w:r>
       <w:rPr>

</xml_diff>

<commit_message>
week-4 uml topic updated
</commit_message>
<xml_diff>
--- a/docs/syllabus/2021-2022-spring-ce204-object-oriented-programming-comp-eng.docx
+++ b/docs/syllabus/2021-2022-spring-ce204-object-oriented-programming-comp-eng.docx
@@ -5000,34 +5000,16 @@
           <w:lang w:val="tr-TR"/>
         </w:rPr>
       </w:pPr>
-      <w:r>
-        <w:fldChar w:fldCharType="begin"/>
-      </w:r>
-      <w:r>
-        <w:rPr>
-          <w:lang w:val="tr-TR"/>
-        </w:rPr>
-        <w:instrText xml:space="preserve"> HYPERLINK "http://www.btechsmartclass.com/java/java-oop-concepts.html" </w:instrText>
-      </w:r>
-      <w:r>
-        <w:fldChar w:fldCharType="separate"/>
-      </w:r>
-      <w:r>
-        <w:rPr>
-          <w:rStyle w:val="Hyperlink"/>
-          <w:highlight w:val="green"/>
-          <w:lang w:val="tr-TR"/>
-        </w:rPr>
-        <w:t>http://www.btechsmartclass.com/java/java-oop-concepts.html</w:t>
-      </w:r>
-      <w:r>
-        <w:rPr>
-          <w:rStyle w:val="Hyperlink"/>
-          <w:highlight w:val="green"/>
-          <w:lang w:val="tr-TR"/>
-        </w:rPr>
-        <w:fldChar w:fldCharType="end"/>
-      </w:r>
+      <w:hyperlink r:id="rId12" w:history="1">
+        <w:r>
+          <w:rPr>
+            <w:rStyle w:val="Hyperlink"/>
+            <w:highlight w:val="green"/>
+            <w:lang w:val="tr-TR"/>
+          </w:rPr>
+          <w:t>http://www.btechsmartclass.com/java/java-oop-concepts.html</w:t>
+        </w:r>
+      </w:hyperlink>
     </w:p>
     <w:p>
       <w:pPr>
@@ -5042,34 +5024,16 @@
           <w:lang w:val="tr-TR"/>
         </w:rPr>
       </w:pPr>
-      <w:r>
-        <w:fldChar w:fldCharType="begin"/>
-      </w:r>
-      <w:r>
-        <w:rPr>
-          <w:lang w:val="tr-TR"/>
-        </w:rPr>
-        <w:instrText xml:space="preserve"> HYPERLINK "https://medium.com/javascript-scene/the-forgotten-history-of-oop-88d71b9b2d9f" \l ":~:text=%E2%80%9CObject%2DOriented%20Programming%E2%80%9D%20(,his%20Sketchpad%20Thesis%20in%201963" </w:instrText>
-      </w:r>
-      <w:r>
-        <w:fldChar w:fldCharType="separate"/>
-      </w:r>
-      <w:r>
-        <w:rPr>
-          <w:rStyle w:val="Hyperlink"/>
-          <w:highlight w:val="yellow"/>
-          <w:lang w:val="tr-TR"/>
-        </w:rPr>
-        <w:t>https://medium.com/javascript-scene/the-forgotten-history-of-oop-88d71b9b2d9f#:~:text=%E2%80%9CObject%2DOriented%20Programming%E2%80%9D%20(,his%20Sketchpad%20Thesis%20in%201963</w:t>
-      </w:r>
-      <w:r>
-        <w:rPr>
-          <w:rStyle w:val="Hyperlink"/>
-          <w:highlight w:val="yellow"/>
-          <w:lang w:val="tr-TR"/>
-        </w:rPr>
-        <w:fldChar w:fldCharType="end"/>
-      </w:r>
+      <w:hyperlink r:id="rId13" w:anchor=":~:text=%E2%80%9CObject%2DOriented%20Programming%E2%80%9D%20(,his%20Sketchpad%20Thesis%20in%201963" w:history="1">
+        <w:r>
+          <w:rPr>
+            <w:rStyle w:val="Hyperlink"/>
+            <w:highlight w:val="yellow"/>
+            <w:lang w:val="tr-TR"/>
+          </w:rPr>
+          <w:t>https://medium.com/javascript-scene/the-forgotten-history-of-oop-88d71b9b2d9f#:~:text=%E2%80%9CObject%2DOriented%20Programming%E2%80%9D%20(,his%20Sketchpad%20Thesis%20in%201963</w:t>
+        </w:r>
+      </w:hyperlink>
       <w:r>
         <w:rPr>
           <w:highlight w:val="yellow"/>
@@ -5091,34 +5055,16 @@
           <w:lang w:val="tr-TR"/>
         </w:rPr>
       </w:pPr>
-      <w:r>
-        <w:fldChar w:fldCharType="begin"/>
-      </w:r>
-      <w:r>
-        <w:rPr>
-          <w:lang w:val="tr-TR"/>
-        </w:rPr>
-        <w:instrText xml:space="preserve"> HYPERLINK "http://www.btechsmartclass.com/java/java-buzz-words.html" </w:instrText>
-      </w:r>
-      <w:r>
-        <w:fldChar w:fldCharType="separate"/>
-      </w:r>
-      <w:r>
-        <w:rPr>
-          <w:rStyle w:val="Hyperlink"/>
-          <w:highlight w:val="green"/>
-          <w:lang w:val="tr-TR"/>
-        </w:rPr>
-        <w:t>http://www.btechsmartclass.com/java/java-buzz-words.html</w:t>
-      </w:r>
-      <w:r>
-        <w:rPr>
-          <w:rStyle w:val="Hyperlink"/>
-          <w:highlight w:val="green"/>
-          <w:lang w:val="tr-TR"/>
-        </w:rPr>
-        <w:fldChar w:fldCharType="end"/>
-      </w:r>
+      <w:hyperlink r:id="rId14" w:history="1">
+        <w:r>
+          <w:rPr>
+            <w:rStyle w:val="Hyperlink"/>
+            <w:highlight w:val="green"/>
+            <w:lang w:val="tr-TR"/>
+          </w:rPr>
+          <w:t>http://www.btechsmartclass.com/java/java-buzz-words.html</w:t>
+        </w:r>
+      </w:hyperlink>
     </w:p>
     <w:p>
       <w:pPr>
@@ -5133,34 +5079,16 @@
           <w:lang w:val="tr-TR"/>
         </w:rPr>
       </w:pPr>
-      <w:r>
-        <w:fldChar w:fldCharType="begin"/>
-      </w:r>
-      <w:r>
-        <w:rPr>
-          <w:lang w:val="tr-TR"/>
-        </w:rPr>
-        <w:instrText xml:space="preserve"> HYPERLINK "https://www.javatpoint.com/cpp-vs-java" </w:instrText>
-      </w:r>
-      <w:r>
-        <w:fldChar w:fldCharType="separate"/>
-      </w:r>
-      <w:r>
-        <w:rPr>
-          <w:rStyle w:val="Hyperlink"/>
-          <w:highlight w:val="green"/>
-          <w:lang w:val="tr-TR"/>
-        </w:rPr>
-        <w:t>https://www.javatpoint.com/cpp-vs-java</w:t>
-      </w:r>
-      <w:r>
-        <w:rPr>
-          <w:rStyle w:val="Hyperlink"/>
-          <w:highlight w:val="green"/>
-          <w:lang w:val="tr-TR"/>
-        </w:rPr>
-        <w:fldChar w:fldCharType="end"/>
-      </w:r>
+      <w:hyperlink r:id="rId15" w:history="1">
+        <w:r>
+          <w:rPr>
+            <w:rStyle w:val="Hyperlink"/>
+            <w:highlight w:val="green"/>
+            <w:lang w:val="tr-TR"/>
+          </w:rPr>
+          <w:t>https://www.javatpoint.com/cpp-vs-java</w:t>
+        </w:r>
+      </w:hyperlink>
       <w:r>
         <w:rPr>
           <w:highlight w:val="green"/>
@@ -5182,34 +5110,16 @@
           <w:lang w:val="tr-TR"/>
         </w:rPr>
       </w:pPr>
-      <w:r>
-        <w:fldChar w:fldCharType="begin"/>
-      </w:r>
-      <w:r>
-        <w:rPr>
-          <w:lang w:val="tr-TR"/>
-        </w:rPr>
-        <w:instrText xml:space="preserve"> HYPERLINK "http://www.btechsmartclass.com/java/java-classes.html" </w:instrText>
-      </w:r>
-      <w:r>
-        <w:fldChar w:fldCharType="separate"/>
-      </w:r>
-      <w:r>
-        <w:rPr>
-          <w:rStyle w:val="Hyperlink"/>
-          <w:highlight w:val="green"/>
-          <w:lang w:val="tr-TR"/>
-        </w:rPr>
-        <w:t>http://www.btechsmartclass.com/java/java-classes.html</w:t>
-      </w:r>
-      <w:r>
-        <w:rPr>
-          <w:rStyle w:val="Hyperlink"/>
-          <w:highlight w:val="green"/>
-          <w:lang w:val="tr-TR"/>
-        </w:rPr>
-        <w:fldChar w:fldCharType="end"/>
-      </w:r>
+      <w:hyperlink r:id="rId16" w:history="1">
+        <w:r>
+          <w:rPr>
+            <w:rStyle w:val="Hyperlink"/>
+            <w:highlight w:val="green"/>
+            <w:lang w:val="tr-TR"/>
+          </w:rPr>
+          <w:t>http://www.btechsmartclass.com/java/java-classes.html</w:t>
+        </w:r>
+      </w:hyperlink>
     </w:p>
     <w:p>
       <w:pPr>
@@ -5224,40 +5134,16 @@
           <w:lang w:val="tr-TR"/>
         </w:rPr>
       </w:pPr>
-      <w:r>
-        <w:fldChar w:fldCharType="begin"/>
-      </w:r>
-      <w:r>
-        <w:rPr>
-          <w:lang w:val="tr-TR"/>
-        </w:rPr>
-        <w:instrText xml:space="preserve"> HYPERLINK "https://www.programiz.com</w:instrText>
-      </w:r>
-      <w:r>
-        <w:rPr>
-          <w:lang w:val="tr-TR"/>
-        </w:rPr>
-        <w:instrText xml:space="preserve">/java-programming/class-objects" </w:instrText>
-      </w:r>
-      <w:r>
-        <w:fldChar w:fldCharType="separate"/>
-      </w:r>
-      <w:r>
-        <w:rPr>
-          <w:rStyle w:val="Hyperlink"/>
-          <w:highlight w:val="green"/>
-          <w:lang w:val="tr-TR"/>
-        </w:rPr>
-        <w:t>https://www.programiz.com/java-programming/class-objects</w:t>
-      </w:r>
-      <w:r>
-        <w:rPr>
-          <w:rStyle w:val="Hyperlink"/>
-          <w:highlight w:val="green"/>
-          <w:lang w:val="tr-TR"/>
-        </w:rPr>
-        <w:fldChar w:fldCharType="end"/>
-      </w:r>
+      <w:hyperlink r:id="rId17" w:history="1">
+        <w:r>
+          <w:rPr>
+            <w:rStyle w:val="Hyperlink"/>
+            <w:highlight w:val="green"/>
+            <w:lang w:val="tr-TR"/>
+          </w:rPr>
+          <w:t>https://www.programiz.com/java-programming/class-objects</w:t>
+        </w:r>
+      </w:hyperlink>
       <w:r>
         <w:rPr>
           <w:highlight w:val="green"/>
@@ -5279,34 +5165,16 @@
           <w:lang w:val="tr-TR"/>
         </w:rPr>
       </w:pPr>
-      <w:r>
-        <w:fldChar w:fldCharType="begin"/>
-      </w:r>
-      <w:r>
-        <w:rPr>
-          <w:lang w:val="tr-TR"/>
-        </w:rPr>
-        <w:instrText xml:space="preserve"> HYPERLINK "http://www.btechsmartclass.com/java/java-methods-and-classes.html" </w:instrText>
-      </w:r>
-      <w:r>
-        <w:fldChar w:fldCharType="separate"/>
-      </w:r>
-      <w:r>
-        <w:rPr>
-          <w:rStyle w:val="Hyperlink"/>
-          <w:highlight w:val="green"/>
-          <w:lang w:val="tr-TR"/>
-        </w:rPr>
-        <w:t>http://www.btechsmartclass.com/java/java-methods-and-classes.html</w:t>
-      </w:r>
-      <w:r>
-        <w:rPr>
-          <w:rStyle w:val="Hyperlink"/>
-          <w:highlight w:val="green"/>
-          <w:lang w:val="tr-TR"/>
-        </w:rPr>
-        <w:fldChar w:fldCharType="end"/>
-      </w:r>
+      <w:hyperlink r:id="rId18" w:history="1">
+        <w:r>
+          <w:rPr>
+            <w:rStyle w:val="Hyperlink"/>
+            <w:highlight w:val="green"/>
+            <w:lang w:val="tr-TR"/>
+          </w:rPr>
+          <w:t>http://www.btechsmartclass.com/java/java-methods-and-classes.html</w:t>
+        </w:r>
+      </w:hyperlink>
     </w:p>
     <w:p>
       <w:pPr>
@@ -5321,40 +5189,16 @@
           <w:lang w:val="tr-TR"/>
         </w:rPr>
       </w:pPr>
-      <w:r>
-        <w:fldChar w:fldCharType="begin"/>
-      </w:r>
-      <w:r>
-        <w:rPr>
-          <w:lang w:val="tr-TR"/>
-        </w:rPr>
-        <w:instrText xml:space="preserve"> HYPERLINK "ht</w:instrText>
-      </w:r>
-      <w:r>
-        <w:rPr>
-          <w:lang w:val="tr-TR"/>
-        </w:rPr>
-        <w:instrText xml:space="preserve">tps://www.programiz.com/java-programming/methods" </w:instrText>
-      </w:r>
-      <w:r>
-        <w:fldChar w:fldCharType="separate"/>
-      </w:r>
-      <w:r>
-        <w:rPr>
-          <w:rStyle w:val="Hyperlink"/>
-          <w:highlight w:val="green"/>
-          <w:lang w:val="tr-TR"/>
-        </w:rPr>
-        <w:t>https://www.programiz.com/java-programming/methods</w:t>
-      </w:r>
-      <w:r>
-        <w:rPr>
-          <w:rStyle w:val="Hyperlink"/>
-          <w:highlight w:val="green"/>
-          <w:lang w:val="tr-TR"/>
-        </w:rPr>
-        <w:fldChar w:fldCharType="end"/>
-      </w:r>
+      <w:hyperlink r:id="rId19" w:history="1">
+        <w:r>
+          <w:rPr>
+            <w:rStyle w:val="Hyperlink"/>
+            <w:highlight w:val="green"/>
+            <w:lang w:val="tr-TR"/>
+          </w:rPr>
+          <w:t>https://www.programiz.com/java-programming/methods</w:t>
+        </w:r>
+      </w:hyperlink>
       <w:r>
         <w:rPr>
           <w:highlight w:val="green"/>
@@ -5376,34 +5220,16 @@
           <w:lang w:val="tr-TR"/>
         </w:rPr>
       </w:pPr>
-      <w:r>
-        <w:fldChar w:fldCharType="begin"/>
-      </w:r>
-      <w:r>
-        <w:rPr>
-          <w:lang w:val="tr-TR"/>
-        </w:rPr>
-        <w:instrText xml:space="preserve"> HYPERLINK "https://www.programiz.com/java-programming/method-overloading" </w:instrText>
-      </w:r>
-      <w:r>
-        <w:fldChar w:fldCharType="separate"/>
-      </w:r>
-      <w:r>
-        <w:rPr>
-          <w:rStyle w:val="Hyperlink"/>
-          <w:highlight w:val="green"/>
-          <w:lang w:val="tr-TR"/>
-        </w:rPr>
-        <w:t>https://www.programiz.com/java-programming/method-overloading</w:t>
-      </w:r>
-      <w:r>
-        <w:rPr>
-          <w:rStyle w:val="Hyperlink"/>
-          <w:highlight w:val="green"/>
-          <w:lang w:val="tr-TR"/>
-        </w:rPr>
-        <w:fldChar w:fldCharType="end"/>
-      </w:r>
+      <w:hyperlink r:id="rId20" w:history="1">
+        <w:r>
+          <w:rPr>
+            <w:rStyle w:val="Hyperlink"/>
+            <w:highlight w:val="green"/>
+            <w:lang w:val="tr-TR"/>
+          </w:rPr>
+          <w:t>https://www.programiz.com/java-programming/method-overloading</w:t>
+        </w:r>
+      </w:hyperlink>
       <w:r>
         <w:rPr>
           <w:highlight w:val="green"/>
@@ -5425,40 +5251,16 @@
           <w:lang w:val="tr-TR"/>
         </w:rPr>
       </w:pPr>
-      <w:r>
-        <w:fldChar w:fldCharType="begin"/>
-      </w:r>
-      <w:r>
-        <w:rPr>
-          <w:lang w:val="tr-TR"/>
-        </w:rPr>
-        <w:instrText xml:space="preserve"> HYPERLINK</w:instrText>
-      </w:r>
-      <w:r>
-        <w:rPr>
-          <w:lang w:val="tr-TR"/>
-        </w:rPr>
-        <w:instrText xml:space="preserve"> "https://www.programiz.com/java-programming/constructors" </w:instrText>
-      </w:r>
-      <w:r>
-        <w:fldChar w:fldCharType="separate"/>
-      </w:r>
-      <w:r>
-        <w:rPr>
-          <w:rStyle w:val="Hyperlink"/>
-          <w:highlight w:val="green"/>
-          <w:lang w:val="tr-TR"/>
-        </w:rPr>
-        <w:t>https://www.programiz.com/java-programming/constructors</w:t>
-      </w:r>
-      <w:r>
-        <w:rPr>
-          <w:rStyle w:val="Hyperlink"/>
-          <w:highlight w:val="green"/>
-          <w:lang w:val="tr-TR"/>
-        </w:rPr>
-        <w:fldChar w:fldCharType="end"/>
-      </w:r>
+      <w:hyperlink r:id="rId21" w:history="1">
+        <w:r>
+          <w:rPr>
+            <w:rStyle w:val="Hyperlink"/>
+            <w:highlight w:val="green"/>
+            <w:lang w:val="tr-TR"/>
+          </w:rPr>
+          <w:t>https://www.programiz.com/java-programming/constructors</w:t>
+        </w:r>
+      </w:hyperlink>
       <w:r>
         <w:rPr>
           <w:highlight w:val="green"/>
@@ -5480,34 +5282,16 @@
           <w:lang w:val="tr-TR"/>
         </w:rPr>
       </w:pPr>
-      <w:r>
-        <w:fldChar w:fldCharType="begin"/>
-      </w:r>
-      <w:r>
-        <w:rPr>
-          <w:lang w:val="tr-TR"/>
-        </w:rPr>
-        <w:instrText xml:space="preserve"> HYPERLINK "http://www.btechsmartclass.com/java/java-inheritance-basics.html" </w:instrText>
-      </w:r>
-      <w:r>
-        <w:fldChar w:fldCharType="separate"/>
-      </w:r>
-      <w:r>
-        <w:rPr>
-          <w:rStyle w:val="Hyperlink"/>
-          <w:highlight w:val="green"/>
-          <w:lang w:val="tr-TR"/>
-        </w:rPr>
-        <w:t>http://www.btechsmartclass.com/java/java-inheritance-basics.html</w:t>
-      </w:r>
-      <w:r>
-        <w:rPr>
-          <w:rStyle w:val="Hyperlink"/>
-          <w:highlight w:val="green"/>
-          <w:lang w:val="tr-TR"/>
-        </w:rPr>
-        <w:fldChar w:fldCharType="end"/>
-      </w:r>
+      <w:hyperlink r:id="rId22" w:history="1">
+        <w:r>
+          <w:rPr>
+            <w:rStyle w:val="Hyperlink"/>
+            <w:highlight w:val="green"/>
+            <w:lang w:val="tr-TR"/>
+          </w:rPr>
+          <w:t>http://www.btechsmartclass.com/java/java-inheritance-basics.html</w:t>
+        </w:r>
+      </w:hyperlink>
     </w:p>
     <w:p>
       <w:pPr>
@@ -5522,34 +5306,16 @@
           <w:lang w:val="tr-TR"/>
         </w:rPr>
       </w:pPr>
-      <w:r>
-        <w:fldChar w:fldCharType="begin"/>
-      </w:r>
-      <w:r>
-        <w:rPr>
-          <w:lang w:val="tr-TR"/>
-        </w:rPr>
-        <w:instrText xml:space="preserve"> HYPERLINK "http://www.btechsmartclass.com/java/java-access-specifiers.html" </w:instrText>
-      </w:r>
-      <w:r>
-        <w:fldChar w:fldCharType="separate"/>
-      </w:r>
-      <w:r>
-        <w:rPr>
-          <w:rStyle w:val="Hyperlink"/>
-          <w:highlight w:val="green"/>
-          <w:lang w:val="tr-TR"/>
-        </w:rPr>
-        <w:t>http://www.btechsmartclass.com/java/java-access-specifiers.html</w:t>
-      </w:r>
-      <w:r>
-        <w:rPr>
-          <w:rStyle w:val="Hyperlink"/>
-          <w:highlight w:val="green"/>
-          <w:lang w:val="tr-TR"/>
-        </w:rPr>
-        <w:fldChar w:fldCharType="end"/>
-      </w:r>
+      <w:hyperlink r:id="rId23" w:history="1">
+        <w:r>
+          <w:rPr>
+            <w:rStyle w:val="Hyperlink"/>
+            <w:highlight w:val="green"/>
+            <w:lang w:val="tr-TR"/>
+          </w:rPr>
+          <w:t>http://www.btechsmartclass.com/java/java-access-specifiers.html</w:t>
+        </w:r>
+      </w:hyperlink>
     </w:p>
     <w:p>
       <w:pPr>
@@ -5564,34 +5330,16 @@
           <w:lang w:val="tr-TR"/>
         </w:rPr>
       </w:pPr>
-      <w:r>
-        <w:fldChar w:fldCharType="begin"/>
-      </w:r>
-      <w:r>
-        <w:rPr>
-          <w:lang w:val="tr-TR"/>
-        </w:rPr>
-        <w:instrText xml:space="preserve"> HYPERLINK "https://www.programiz.com/java-programming/access-modifiers" </w:instrText>
-      </w:r>
-      <w:r>
-        <w:fldChar w:fldCharType="separate"/>
-      </w:r>
-      <w:r>
-        <w:rPr>
-          <w:rStyle w:val="Hyperlink"/>
-          <w:highlight w:val="green"/>
-          <w:lang w:val="tr-TR"/>
-        </w:rPr>
-        <w:t>https://www.programiz.com/java-programming/access-modifiers</w:t>
-      </w:r>
-      <w:r>
-        <w:rPr>
-          <w:rStyle w:val="Hyperlink"/>
-          <w:highlight w:val="green"/>
-          <w:lang w:val="tr-TR"/>
-        </w:rPr>
-        <w:fldChar w:fldCharType="end"/>
-      </w:r>
+      <w:hyperlink r:id="rId24" w:history="1">
+        <w:r>
+          <w:rPr>
+            <w:rStyle w:val="Hyperlink"/>
+            <w:highlight w:val="green"/>
+            <w:lang w:val="tr-TR"/>
+          </w:rPr>
+          <w:t>https://www.programiz.com/java-programming/access-modifiers</w:t>
+        </w:r>
+      </w:hyperlink>
       <w:r>
         <w:rPr>
           <w:highlight w:val="green"/>
@@ -5613,34 +5361,16 @@
           <w:lang w:val="tr-TR"/>
         </w:rPr>
       </w:pPr>
-      <w:r>
-        <w:fldChar w:fldCharType="begin"/>
-      </w:r>
-      <w:r>
-        <w:rPr>
-          <w:lang w:val="tr-TR"/>
-        </w:rPr>
-        <w:instrText xml:space="preserve"> HYPERLINK "http://www.btechsmartclass.com/java/java-constructors-in-inheritance.html" </w:instrText>
-      </w:r>
-      <w:r>
-        <w:fldChar w:fldCharType="separate"/>
-      </w:r>
-      <w:r>
-        <w:rPr>
-          <w:rStyle w:val="Hyperlink"/>
-          <w:highlight w:val="green"/>
-          <w:lang w:val="tr-TR"/>
-        </w:rPr>
-        <w:t>http://www.btechsmartclass.com/java/java-constructors-in-inheritance.html</w:t>
-      </w:r>
-      <w:r>
-        <w:rPr>
-          <w:rStyle w:val="Hyperlink"/>
-          <w:highlight w:val="green"/>
-          <w:lang w:val="tr-TR"/>
-        </w:rPr>
-        <w:fldChar w:fldCharType="end"/>
-      </w:r>
+      <w:hyperlink r:id="rId25" w:history="1">
+        <w:r>
+          <w:rPr>
+            <w:rStyle w:val="Hyperlink"/>
+            <w:highlight w:val="green"/>
+            <w:lang w:val="tr-TR"/>
+          </w:rPr>
+          <w:t>http://www.btechsmartclass.com/java/java-constructors-in-inheritance.html</w:t>
+        </w:r>
+      </w:hyperlink>
     </w:p>
     <w:p>
       <w:pPr>
@@ -5655,40 +5385,16 @@
           <w:lang w:val="tr-TR"/>
         </w:rPr>
       </w:pPr>
-      <w:r>
-        <w:fldChar w:fldCharType="begin"/>
-      </w:r>
-      <w:r>
-        <w:rPr>
-          <w:lang w:val="tr-TR"/>
-        </w:rPr>
-        <w:instrText xml:space="preserve"> HYPERLINK "https://www.progr</w:instrText>
-      </w:r>
-      <w:r>
-        <w:rPr>
-          <w:lang w:val="tr-TR"/>
-        </w:rPr>
-        <w:instrText xml:space="preserve">amiz.com/java-programming/inheritance" </w:instrText>
-      </w:r>
-      <w:r>
-        <w:fldChar w:fldCharType="separate"/>
-      </w:r>
-      <w:r>
-        <w:rPr>
-          <w:rStyle w:val="Hyperlink"/>
-          <w:highlight w:val="green"/>
-          <w:lang w:val="tr-TR"/>
-        </w:rPr>
-        <w:t>https://www.programiz.com/java-programming/inheritance</w:t>
-      </w:r>
-      <w:r>
-        <w:rPr>
-          <w:rStyle w:val="Hyperlink"/>
-          <w:highlight w:val="green"/>
-          <w:lang w:val="tr-TR"/>
-        </w:rPr>
-        <w:fldChar w:fldCharType="end"/>
-      </w:r>
+      <w:hyperlink r:id="rId26" w:history="1">
+        <w:r>
+          <w:rPr>
+            <w:rStyle w:val="Hyperlink"/>
+            <w:highlight w:val="green"/>
+            <w:lang w:val="tr-TR"/>
+          </w:rPr>
+          <w:t>https://www.programiz.com/java-programming/inheritance</w:t>
+        </w:r>
+      </w:hyperlink>
       <w:r>
         <w:rPr>
           <w:highlight w:val="green"/>
@@ -5710,34 +5416,16 @@
           <w:lang w:val="tr-TR"/>
         </w:rPr>
       </w:pPr>
-      <w:r>
-        <w:fldChar w:fldCharType="begin"/>
-      </w:r>
-      <w:r>
-        <w:rPr>
-          <w:lang w:val="tr-TR"/>
-        </w:rPr>
-        <w:instrText xml:space="preserve"> HYPERLINK "https://www.programiz.com/java-programming/this-keyword" </w:instrText>
-      </w:r>
-      <w:r>
-        <w:fldChar w:fldCharType="separate"/>
-      </w:r>
-      <w:r>
-        <w:rPr>
-          <w:rStyle w:val="Hyperlink"/>
-          <w:highlight w:val="green"/>
-          <w:lang w:val="tr-TR"/>
-        </w:rPr>
-        <w:t>https://www.programiz.com/java-programming/this-keyword</w:t>
-      </w:r>
-      <w:r>
-        <w:rPr>
-          <w:rStyle w:val="Hyperlink"/>
-          <w:highlight w:val="green"/>
-          <w:lang w:val="tr-TR"/>
-        </w:rPr>
-        <w:fldChar w:fldCharType="end"/>
-      </w:r>
+      <w:hyperlink r:id="rId27" w:history="1">
+        <w:r>
+          <w:rPr>
+            <w:rStyle w:val="Hyperlink"/>
+            <w:highlight w:val="green"/>
+            <w:lang w:val="tr-TR"/>
+          </w:rPr>
+          <w:t>https://www.programiz.com/java-programming/this-keyword</w:t>
+        </w:r>
+      </w:hyperlink>
       <w:r>
         <w:rPr>
           <w:highlight w:val="green"/>
@@ -5759,40 +5447,16 @@
           <w:lang w:val="tr-TR"/>
         </w:rPr>
       </w:pPr>
-      <w:r>
-        <w:fldChar w:fldCharType="begin"/>
-      </w:r>
-      <w:r>
-        <w:rPr>
-          <w:lang w:val="tr-TR"/>
-        </w:rPr>
-        <w:instrText xml:space="preserve"> HYPERLINK "https://www.progr</w:instrText>
-      </w:r>
-      <w:r>
-        <w:rPr>
-          <w:lang w:val="tr-TR"/>
-        </w:rPr>
-        <w:instrText xml:space="preserve">amiz.com/java-programming/instanceof" </w:instrText>
-      </w:r>
-      <w:r>
-        <w:fldChar w:fldCharType="separate"/>
-      </w:r>
-      <w:r>
-        <w:rPr>
-          <w:rStyle w:val="Hyperlink"/>
-          <w:highlight w:val="green"/>
-          <w:lang w:val="tr-TR"/>
-        </w:rPr>
-        <w:t>https://www.programiz.com/java-programming/instanceof</w:t>
-      </w:r>
-      <w:r>
-        <w:rPr>
-          <w:rStyle w:val="Hyperlink"/>
-          <w:highlight w:val="green"/>
-          <w:lang w:val="tr-TR"/>
-        </w:rPr>
-        <w:fldChar w:fldCharType="end"/>
-      </w:r>
+      <w:hyperlink r:id="rId28" w:history="1">
+        <w:r>
+          <w:rPr>
+            <w:rStyle w:val="Hyperlink"/>
+            <w:highlight w:val="green"/>
+            <w:lang w:val="tr-TR"/>
+          </w:rPr>
+          <w:t>https://www.programiz.com/java-programming/instanceof</w:t>
+        </w:r>
+      </w:hyperlink>
       <w:r>
         <w:rPr>
           <w:highlight w:val="green"/>
@@ -5826,7 +5490,7 @@
           <w:highlight w:val="green"/>
         </w:rPr>
       </w:pPr>
-      <w:hyperlink r:id="rId12" w:history="1">
+      <w:hyperlink r:id="rId29" w:history="1">
         <w:r>
           <w:rPr>
             <w:rStyle w:val="Hyperlink"/>
@@ -5848,7 +5512,7 @@
           <w:highlight w:val="green"/>
         </w:rPr>
       </w:pPr>
-      <w:hyperlink r:id="rId13" w:history="1">
+      <w:hyperlink r:id="rId30" w:history="1">
         <w:r>
           <w:rPr>
             <w:rStyle w:val="Hyperlink"/>
@@ -5876,7 +5540,7 @@
           <w:highlight w:val="green"/>
         </w:rPr>
       </w:pPr>
-      <w:hyperlink r:id="rId14" w:history="1">
+      <w:hyperlink r:id="rId31" w:history="1">
         <w:r>
           <w:rPr>
             <w:rStyle w:val="Hyperlink"/>
@@ -5898,7 +5562,7 @@
           <w:highlight w:val="green"/>
         </w:rPr>
       </w:pPr>
-      <w:hyperlink r:id="rId15" w:history="1">
+      <w:hyperlink r:id="rId32" w:history="1">
         <w:r>
           <w:rPr>
             <w:rStyle w:val="Hyperlink"/>
@@ -5926,7 +5590,7 @@
           <w:highlight w:val="green"/>
         </w:rPr>
       </w:pPr>
-      <w:hyperlink r:id="rId16" w:history="1">
+      <w:hyperlink r:id="rId33" w:history="1">
         <w:r>
           <w:rPr>
             <w:rStyle w:val="Hyperlink"/>
@@ -5948,7 +5612,7 @@
           <w:highlight w:val="green"/>
         </w:rPr>
       </w:pPr>
-      <w:hyperlink r:id="rId17" w:history="1">
+      <w:hyperlink r:id="rId34" w:history="1">
         <w:r>
           <w:rPr>
             <w:rStyle w:val="Hyperlink"/>
@@ -5976,7 +5640,7 @@
           <w:highlight w:val="green"/>
         </w:rPr>
       </w:pPr>
-      <w:hyperlink r:id="rId18" w:history="1">
+      <w:hyperlink r:id="rId35" w:history="1">
         <w:r>
           <w:rPr>
             <w:rStyle w:val="Hyperlink"/>
@@ -6004,7 +5668,7 @@
           <w:highlight w:val="green"/>
         </w:rPr>
       </w:pPr>
-      <w:hyperlink r:id="rId19" w:history="1">
+      <w:hyperlink r:id="rId36" w:history="1">
         <w:r>
           <w:rPr>
             <w:rStyle w:val="Hyperlink"/>
@@ -6026,7 +5690,7 @@
           <w:highlight w:val="green"/>
         </w:rPr>
       </w:pPr>
-      <w:hyperlink r:id="rId20" w:history="1">
+      <w:hyperlink r:id="rId37" w:history="1">
         <w:r>
           <w:rPr>
             <w:rStyle w:val="Hyperlink"/>
@@ -6054,7 +5718,7 @@
           <w:highlight w:val="green"/>
         </w:rPr>
       </w:pPr>
-      <w:hyperlink r:id="rId21" w:history="1">
+      <w:hyperlink r:id="rId38" w:history="1">
         <w:r>
           <w:rPr>
             <w:rStyle w:val="Hyperlink"/>
@@ -6082,7 +5746,7 @@
           <w:highlight w:val="green"/>
         </w:rPr>
       </w:pPr>
-      <w:hyperlink r:id="rId22" w:history="1">
+      <w:hyperlink r:id="rId39" w:history="1">
         <w:r>
           <w:rPr>
             <w:rStyle w:val="Hyperlink"/>
@@ -6110,7 +5774,7 @@
           <w:highlight w:val="green"/>
         </w:rPr>
       </w:pPr>
-      <w:hyperlink r:id="rId23" w:history="1">
+      <w:hyperlink r:id="rId40" w:history="1">
         <w:r>
           <w:rPr>
             <w:rStyle w:val="Hyperlink"/>
@@ -6138,7 +5802,7 @@
           <w:highlight w:val="green"/>
         </w:rPr>
       </w:pPr>
-      <w:hyperlink r:id="rId24" w:history="1">
+      <w:hyperlink r:id="rId41" w:history="1">
         <w:r>
           <w:rPr>
             <w:rStyle w:val="Hyperlink"/>
@@ -6166,7 +5830,7 @@
           <w:highlight w:val="green"/>
         </w:rPr>
       </w:pPr>
-      <w:hyperlink r:id="rId25" w:history="1">
+      <w:hyperlink r:id="rId42" w:history="1">
         <w:r>
           <w:rPr>
             <w:rStyle w:val="Hyperlink"/>
@@ -6194,7 +5858,7 @@
           <w:highlight w:val="green"/>
         </w:rPr>
       </w:pPr>
-      <w:hyperlink r:id="rId26" w:history="1">
+      <w:hyperlink r:id="rId43" w:history="1">
         <w:r>
           <w:rPr>
             <w:rStyle w:val="Hyperlink"/>
@@ -6222,7 +5886,7 @@
           <w:highlight w:val="green"/>
         </w:rPr>
       </w:pPr>
-      <w:hyperlink r:id="rId27" w:history="1">
+      <w:hyperlink r:id="rId44" w:history="1">
         <w:r>
           <w:rPr>
             <w:rStyle w:val="Hyperlink"/>
@@ -6244,7 +5908,7 @@
           <w:highlight w:val="green"/>
         </w:rPr>
       </w:pPr>
-      <w:hyperlink r:id="rId28" w:history="1">
+      <w:hyperlink r:id="rId45" w:history="1">
         <w:r>
           <w:rPr>
             <w:rStyle w:val="Hyperlink"/>
@@ -6272,7 +5936,7 @@
           <w:highlight w:val="green"/>
         </w:rPr>
       </w:pPr>
-      <w:hyperlink r:id="rId29" w:history="1">
+      <w:hyperlink r:id="rId46" w:history="1">
         <w:r>
           <w:rPr>
             <w:rStyle w:val="Hyperlink"/>
@@ -6294,7 +5958,7 @@
           <w:highlight w:val="green"/>
         </w:rPr>
       </w:pPr>
-      <w:hyperlink r:id="rId30" w:history="1">
+      <w:hyperlink r:id="rId47" w:history="1">
         <w:r>
           <w:rPr>
             <w:rStyle w:val="Hyperlink"/>
@@ -6316,7 +5980,7 @@
           <w:highlight w:val="green"/>
         </w:rPr>
       </w:pPr>
-      <w:hyperlink r:id="rId31" w:history="1">
+      <w:hyperlink r:id="rId48" w:history="1">
         <w:r>
           <w:rPr>
             <w:rStyle w:val="Hyperlink"/>
@@ -6344,7 +6008,7 @@
           <w:highlight w:val="green"/>
         </w:rPr>
       </w:pPr>
-      <w:hyperlink r:id="rId32" w:history="1">
+      <w:hyperlink r:id="rId49" w:history="1">
         <w:r>
           <w:rPr>
             <w:rStyle w:val="Hyperlink"/>
@@ -6372,7 +6036,7 @@
           <w:highlight w:val="green"/>
         </w:rPr>
       </w:pPr>
-      <w:hyperlink r:id="rId33" w:history="1">
+      <w:hyperlink r:id="rId50" w:history="1">
         <w:r>
           <w:rPr>
             <w:rStyle w:val="Hyperlink"/>
@@ -6400,7 +6064,7 @@
           <w:highlight w:val="green"/>
         </w:rPr>
       </w:pPr>
-      <w:hyperlink r:id="rId34" w:history="1">
+      <w:hyperlink r:id="rId51" w:history="1">
         <w:r>
           <w:rPr>
             <w:rStyle w:val="Hyperlink"/>
@@ -6450,7 +6114,7 @@
           <w:highlight w:val="green"/>
         </w:rPr>
       </w:pPr>
-      <w:hyperlink r:id="rId35" w:history="1">
+      <w:hyperlink r:id="rId52" w:history="1">
         <w:r>
           <w:rPr>
             <w:rStyle w:val="Hyperlink"/>
@@ -6478,7 +6142,7 @@
           <w:highlight w:val="green"/>
         </w:rPr>
       </w:pPr>
-      <w:hyperlink r:id="rId36" w:history="1">
+      <w:hyperlink r:id="rId53" w:history="1">
         <w:r>
           <w:rPr>
             <w:rStyle w:val="Hyperlink"/>
@@ -6506,7 +6170,7 @@
           <w:highlight w:val="green"/>
         </w:rPr>
       </w:pPr>
-      <w:hyperlink r:id="rId37" w:history="1">
+      <w:hyperlink r:id="rId54" w:history="1">
         <w:r>
           <w:rPr>
             <w:rStyle w:val="Hyperlink"/>
@@ -6534,7 +6198,7 @@
           <w:highlight w:val="green"/>
         </w:rPr>
       </w:pPr>
-      <w:hyperlink r:id="rId38" w:history="1">
+      <w:hyperlink r:id="rId55" w:history="1">
         <w:r>
           <w:rPr>
             <w:rStyle w:val="Hyperlink"/>
@@ -6562,7 +6226,7 @@
           <w:highlight w:val="green"/>
         </w:rPr>
       </w:pPr>
-      <w:hyperlink r:id="rId39" w:history="1">
+      <w:hyperlink r:id="rId56" w:history="1">
         <w:r>
           <w:rPr>
             <w:rStyle w:val="Hyperlink"/>
@@ -6577,7 +6241,7 @@
         </w:rPr>
         <w:t xml:space="preserve"> </w:t>
       </w:r>
-      <w:hyperlink r:id="rId40" w:history="1">
+      <w:hyperlink r:id="rId57" w:history="1">
         <w:r>
           <w:rPr>
             <w:rStyle w:val="Hyperlink"/>
@@ -6605,7 +6269,7 @@
           <w:highlight w:val="green"/>
         </w:rPr>
       </w:pPr>
-      <w:hyperlink r:id="rId41" w:history="1">
+      <w:hyperlink r:id="rId58" w:history="1">
         <w:r>
           <w:rPr>
             <w:rStyle w:val="Hyperlink"/>
@@ -6633,7 +6297,7 @@
           <w:highlight w:val="green"/>
         </w:rPr>
       </w:pPr>
-      <w:hyperlink r:id="rId42" w:history="1">
+      <w:hyperlink r:id="rId59" w:history="1">
         <w:r>
           <w:rPr>
             <w:rStyle w:val="Hyperlink"/>
@@ -6661,22 +6325,13 @@
           <w:highlight w:val="green"/>
         </w:rPr>
       </w:pPr>
-      <w:hyperlink r:id="rId43" w:history="1">
+      <w:hyperlink r:id="rId60" w:history="1">
         <w:r>
           <w:rPr>
             <w:rStyle w:val="Hyperlink"/>
             <w:highlight w:val="green"/>
           </w:rPr>
-          <w:t>https://www.w3schools.</w:t>
-        </w:r>
-        <w:bookmarkStart w:id="1" w:name="_GoBack"/>
-        <w:bookmarkEnd w:id="1"/>
-        <w:r>
-          <w:rPr>
-            <w:rStyle w:val="Hyperlink"/>
-            <w:highlight w:val="green"/>
-          </w:rPr>
-          <w:t>com/java/java_lambda.asp</w:t>
+          <w:t>https://www.w3schools.com/java/java_lambda.asp</w:t>
         </w:r>
       </w:hyperlink>
       <w:r>
@@ -6718,8 +6373,14 @@
           <w:ilvl w:val="1"/>
           <w:numId w:val="47"/>
         </w:numPr>
-      </w:pPr>
-      <w:r>
+        <w:rPr>
+          <w:highlight w:val="green"/>
+        </w:rPr>
+      </w:pPr>
+      <w:r>
+        <w:rPr>
+          <w:highlight w:val="green"/>
+        </w:rPr>
         <w:t xml:space="preserve">https://www.guru99.com/best-uml-tools.html </w:t>
       </w:r>
     </w:p>
@@ -6730,11 +6391,15 @@
           <w:ilvl w:val="1"/>
           <w:numId w:val="47"/>
         </w:numPr>
-      </w:pPr>
-      <w:hyperlink r:id="rId44" w:tgtFrame="_blank" w:history="1">
+        <w:rPr>
+          <w:highlight w:val="green"/>
+        </w:rPr>
+      </w:pPr>
+      <w:hyperlink r:id="rId61" w:tgtFrame="_blank" w:history="1">
         <w:r>
           <w:rPr>
             <w:rStyle w:val="l"/>
+            <w:highlight w:val="green"/>
             <w:u w:val="single"/>
           </w:rPr>
           <w:t>~</w:t>
@@ -6742,6 +6407,7 @@
         <w:r>
           <w:rPr>
             <w:rStyle w:val="Hyperlink"/>
+            <w:highlight w:val="green"/>
           </w:rPr>
           <w:t xml:space="preserve"> https://www.altova.com/umodel </w:t>
         </w:r>
@@ -6754,16 +6420,23 @@
           <w:ilvl w:val="1"/>
           <w:numId w:val="47"/>
         </w:numPr>
-      </w:pPr>
-      <w:hyperlink r:id="rId45" w:history="1">
+        <w:rPr>
+          <w:highlight w:val="green"/>
+        </w:rPr>
+      </w:pPr>
+      <w:hyperlink r:id="rId62" w:history="1">
         <w:r>
           <w:rPr>
             <w:rStyle w:val="Hyperlink"/>
+            <w:highlight w:val="green"/>
           </w:rPr>
           <w:t>https://www.visual-paradigm.com/guide/uml-unified-modeling-language/uml-class-diagram-tutorial/</w:t>
         </w:r>
       </w:hyperlink>
       <w:r>
+        <w:rPr>
+          <w:highlight w:val="green"/>
+        </w:rPr>
         <w:t xml:space="preserve"> </w:t>
       </w:r>
     </w:p>
@@ -6774,16 +6447,23 @@
           <w:ilvl w:val="1"/>
           <w:numId w:val="47"/>
         </w:numPr>
-      </w:pPr>
-      <w:hyperlink r:id="rId46" w:history="1">
+        <w:rPr>
+          <w:highlight w:val="green"/>
+        </w:rPr>
+      </w:pPr>
+      <w:hyperlink r:id="rId63" w:history="1">
         <w:r>
           <w:rPr>
             <w:rStyle w:val="Hyperlink"/>
+            <w:highlight w:val="green"/>
           </w:rPr>
           <w:t>https://www.javatpoint.com/uml</w:t>
         </w:r>
       </w:hyperlink>
       <w:r>
+        <w:rPr>
+          <w:highlight w:val="green"/>
+        </w:rPr>
         <w:t xml:space="preserve"> </w:t>
       </w:r>
     </w:p>
@@ -6794,16 +6474,23 @@
           <w:ilvl w:val="1"/>
           <w:numId w:val="47"/>
         </w:numPr>
-      </w:pPr>
-      <w:hyperlink r:id="rId47" w:history="1">
+        <w:rPr>
+          <w:highlight w:val="green"/>
+        </w:rPr>
+      </w:pPr>
+      <w:hyperlink r:id="rId64" w:history="1">
         <w:r>
           <w:rPr>
             <w:rStyle w:val="Hyperlink"/>
+            <w:highlight w:val="green"/>
           </w:rPr>
           <w:t>https://www.javatpoint.com/uml-building-blocks</w:t>
         </w:r>
       </w:hyperlink>
       <w:r>
+        <w:rPr>
+          <w:highlight w:val="green"/>
+        </w:rPr>
         <w:t xml:space="preserve"> </w:t>
       </w:r>
     </w:p>
@@ -6814,16 +6501,23 @@
           <w:ilvl w:val="1"/>
           <w:numId w:val="47"/>
         </w:numPr>
-      </w:pPr>
-      <w:hyperlink r:id="rId48" w:history="1">
+        <w:rPr>
+          <w:highlight w:val="green"/>
+        </w:rPr>
+      </w:pPr>
+      <w:hyperlink r:id="rId65" w:history="1">
         <w:r>
           <w:rPr>
             <w:rStyle w:val="Hyperlink"/>
+            <w:highlight w:val="green"/>
           </w:rPr>
           <w:t>https://www.javatpoint.com/uml-architecture</w:t>
         </w:r>
       </w:hyperlink>
       <w:r>
+        <w:rPr>
+          <w:highlight w:val="green"/>
+        </w:rPr>
         <w:t xml:space="preserve"> </w:t>
       </w:r>
     </w:p>
@@ -6834,16 +6528,23 @@
           <w:ilvl w:val="1"/>
           <w:numId w:val="47"/>
         </w:numPr>
-      </w:pPr>
-      <w:hyperlink r:id="rId49" w:history="1">
+        <w:rPr>
+          <w:highlight w:val="green"/>
+        </w:rPr>
+      </w:pPr>
+      <w:hyperlink r:id="rId66" w:history="1">
         <w:r>
           <w:rPr>
             <w:rStyle w:val="Hyperlink"/>
+            <w:highlight w:val="green"/>
           </w:rPr>
           <w:t>https://www.javatpoint.com/uml-diagrams</w:t>
         </w:r>
       </w:hyperlink>
       <w:r>
+        <w:rPr>
+          <w:highlight w:val="green"/>
+        </w:rPr>
         <w:t xml:space="preserve"> </w:t>
       </w:r>
     </w:p>
@@ -6854,16 +6555,23 @@
           <w:ilvl w:val="1"/>
           <w:numId w:val="47"/>
         </w:numPr>
-      </w:pPr>
-      <w:hyperlink r:id="rId50" w:history="1">
+        <w:rPr>
+          <w:highlight w:val="green"/>
+        </w:rPr>
+      </w:pPr>
+      <w:hyperlink r:id="rId67" w:history="1">
         <w:r>
           <w:rPr>
             <w:rStyle w:val="Hyperlink"/>
+            <w:highlight w:val="green"/>
           </w:rPr>
           <w:t>https://www.javatpoint.com/uml-relationship</w:t>
         </w:r>
       </w:hyperlink>
       <w:r>
+        <w:rPr>
+          <w:highlight w:val="green"/>
+        </w:rPr>
         <w:t xml:space="preserve"> </w:t>
       </w:r>
     </w:p>
@@ -6874,16 +6582,23 @@
           <w:ilvl w:val="1"/>
           <w:numId w:val="47"/>
         </w:numPr>
-      </w:pPr>
-      <w:hyperlink r:id="rId51" w:history="1">
+        <w:rPr>
+          <w:highlight w:val="green"/>
+        </w:rPr>
+      </w:pPr>
+      <w:hyperlink r:id="rId68" w:history="1">
         <w:r>
           <w:rPr>
             <w:rStyle w:val="Hyperlink"/>
+            <w:highlight w:val="green"/>
           </w:rPr>
           <w:t>https://www.javatpoint.com/uml-association-vs-aggregation-vs-composition</w:t>
         </w:r>
       </w:hyperlink>
       <w:r>
+        <w:rPr>
+          <w:highlight w:val="green"/>
+        </w:rPr>
         <w:t xml:space="preserve"> </w:t>
       </w:r>
     </w:p>
@@ -6894,16 +6609,23 @@
           <w:ilvl w:val="1"/>
           <w:numId w:val="47"/>
         </w:numPr>
-      </w:pPr>
-      <w:hyperlink r:id="rId52" w:history="1">
+        <w:rPr>
+          <w:highlight w:val="green"/>
+        </w:rPr>
+      </w:pPr>
+      <w:hyperlink r:id="rId69" w:history="1">
         <w:r>
           <w:rPr>
             <w:rStyle w:val="Hyperlink"/>
+            <w:highlight w:val="green"/>
           </w:rPr>
           <w:t>https://www.javatpoint.com/uml-association</w:t>
         </w:r>
       </w:hyperlink>
       <w:r>
+        <w:rPr>
+          <w:highlight w:val="green"/>
+        </w:rPr>
         <w:t xml:space="preserve"> </w:t>
       </w:r>
     </w:p>
@@ -6914,16 +6636,23 @@
           <w:ilvl w:val="1"/>
           <w:numId w:val="47"/>
         </w:numPr>
-      </w:pPr>
-      <w:hyperlink r:id="rId53" w:history="1">
+        <w:rPr>
+          <w:highlight w:val="green"/>
+        </w:rPr>
+      </w:pPr>
+      <w:hyperlink r:id="rId70" w:history="1">
         <w:r>
           <w:rPr>
             <w:rStyle w:val="Hyperlink"/>
+            <w:highlight w:val="green"/>
           </w:rPr>
           <w:t>https://www.javatpoint.com/uml-dependency</w:t>
         </w:r>
       </w:hyperlink>
       <w:r>
+        <w:rPr>
+          <w:highlight w:val="green"/>
+        </w:rPr>
         <w:t xml:space="preserve"> </w:t>
       </w:r>
     </w:p>
@@ -6934,16 +6663,23 @@
           <w:ilvl w:val="1"/>
           <w:numId w:val="47"/>
         </w:numPr>
-      </w:pPr>
-      <w:hyperlink r:id="rId54" w:history="1">
+        <w:rPr>
+          <w:highlight w:val="green"/>
+        </w:rPr>
+      </w:pPr>
+      <w:hyperlink r:id="rId71" w:history="1">
         <w:r>
           <w:rPr>
             <w:rStyle w:val="Hyperlink"/>
+            <w:highlight w:val="green"/>
           </w:rPr>
           <w:t>https://www.javatpoint.com/uml-generalization</w:t>
         </w:r>
       </w:hyperlink>
       <w:r>
+        <w:rPr>
+          <w:highlight w:val="green"/>
+        </w:rPr>
         <w:t xml:space="preserve"> </w:t>
       </w:r>
     </w:p>
@@ -6954,16 +6690,23 @@
           <w:ilvl w:val="1"/>
           <w:numId w:val="47"/>
         </w:numPr>
-      </w:pPr>
-      <w:hyperlink r:id="rId55" w:history="1">
+        <w:rPr>
+          <w:highlight w:val="green"/>
+        </w:rPr>
+      </w:pPr>
+      <w:hyperlink r:id="rId72" w:history="1">
         <w:r>
           <w:rPr>
             <w:rStyle w:val="Hyperlink"/>
+            <w:highlight w:val="green"/>
           </w:rPr>
           <w:t>https://www.javatpoint.com/uml-realization</w:t>
         </w:r>
       </w:hyperlink>
       <w:r>
+        <w:rPr>
+          <w:highlight w:val="green"/>
+        </w:rPr>
         <w:t xml:space="preserve"> </w:t>
       </w:r>
     </w:p>
@@ -6974,16 +6717,23 @@
           <w:ilvl w:val="1"/>
           <w:numId w:val="47"/>
         </w:numPr>
-      </w:pPr>
-      <w:hyperlink r:id="rId56" w:history="1">
+        <w:rPr>
+          <w:highlight w:val="green"/>
+        </w:rPr>
+      </w:pPr>
+      <w:hyperlink r:id="rId73" w:history="1">
         <w:r>
           <w:rPr>
             <w:rStyle w:val="Hyperlink"/>
+            <w:highlight w:val="green"/>
           </w:rPr>
           <w:t>https://www.javatpoint.com/uml-class-diagram</w:t>
         </w:r>
       </w:hyperlink>
       <w:r>
+        <w:rPr>
+          <w:highlight w:val="green"/>
+        </w:rPr>
         <w:t xml:space="preserve"> </w:t>
       </w:r>
     </w:p>
@@ -6994,16 +6744,23 @@
           <w:ilvl w:val="1"/>
           <w:numId w:val="47"/>
         </w:numPr>
-      </w:pPr>
-      <w:hyperlink r:id="rId57" w:history="1">
+        <w:rPr>
+          <w:highlight w:val="green"/>
+        </w:rPr>
+      </w:pPr>
+      <w:hyperlink r:id="rId74" w:history="1">
         <w:r>
           <w:rPr>
             <w:rStyle w:val="Hyperlink"/>
+            <w:highlight w:val="green"/>
           </w:rPr>
           <w:t>https://www.javatpoint.com/uml-object-diagram</w:t>
         </w:r>
       </w:hyperlink>
       <w:r>
+        <w:rPr>
+          <w:highlight w:val="green"/>
+        </w:rPr>
         <w:t xml:space="preserve"> </w:t>
       </w:r>
     </w:p>
@@ -7014,16 +6771,23 @@
           <w:ilvl w:val="1"/>
           <w:numId w:val="47"/>
         </w:numPr>
-      </w:pPr>
-      <w:hyperlink r:id="rId58" w:history="1">
+        <w:rPr>
+          <w:highlight w:val="green"/>
+        </w:rPr>
+      </w:pPr>
+      <w:hyperlink r:id="rId75" w:history="1">
         <w:r>
           <w:rPr>
             <w:rStyle w:val="Hyperlink"/>
+            <w:highlight w:val="green"/>
           </w:rPr>
           <w:t>https://www.javatpoint.com/uml-component-diagram</w:t>
         </w:r>
       </w:hyperlink>
       <w:r>
+        <w:rPr>
+          <w:highlight w:val="green"/>
+        </w:rPr>
         <w:t xml:space="preserve"> </w:t>
       </w:r>
     </w:p>
@@ -7034,16 +6798,23 @@
           <w:ilvl w:val="1"/>
           <w:numId w:val="47"/>
         </w:numPr>
-      </w:pPr>
-      <w:hyperlink r:id="rId59" w:history="1">
+        <w:rPr>
+          <w:highlight w:val="green"/>
+        </w:rPr>
+      </w:pPr>
+      <w:hyperlink r:id="rId76" w:history="1">
         <w:r>
           <w:rPr>
             <w:rStyle w:val="Hyperlink"/>
+            <w:highlight w:val="green"/>
           </w:rPr>
           <w:t>https://www.javatpoint.com/uml-deployment-diagram</w:t>
         </w:r>
       </w:hyperlink>
       <w:r>
+        <w:rPr>
+          <w:highlight w:val="green"/>
+        </w:rPr>
         <w:t xml:space="preserve"> </w:t>
       </w:r>
     </w:p>
@@ -7055,7 +6826,7 @@
           <w:numId w:val="47"/>
         </w:numPr>
       </w:pPr>
-      <w:hyperlink r:id="rId60" w:history="1">
+      <w:hyperlink r:id="rId77" w:history="1">
         <w:r>
           <w:rPr>
             <w:rStyle w:val="Hyperlink"/>
@@ -7075,7 +6846,7 @@
           <w:numId w:val="47"/>
         </w:numPr>
       </w:pPr>
-      <w:hyperlink r:id="rId61" w:history="1">
+      <w:hyperlink r:id="rId78" w:history="1">
         <w:r>
           <w:rPr>
             <w:rStyle w:val="Hyperlink"/>
@@ -7095,7 +6866,7 @@
           <w:numId w:val="47"/>
         </w:numPr>
       </w:pPr>
-      <w:hyperlink r:id="rId62" w:history="1">
+      <w:hyperlink r:id="rId79" w:history="1">
         <w:r>
           <w:rPr>
             <w:rStyle w:val="Hyperlink"/>
@@ -7106,6 +6877,8 @@
       <w:r>
         <w:t xml:space="preserve"> </w:t>
       </w:r>
+      <w:bookmarkStart w:id="1" w:name="_GoBack"/>
+      <w:bookmarkEnd w:id="1"/>
     </w:p>
     <w:p>
       <w:pPr>
@@ -7115,7 +6888,7 @@
           <w:numId w:val="47"/>
         </w:numPr>
       </w:pPr>
-      <w:hyperlink r:id="rId63" w:history="1">
+      <w:hyperlink r:id="rId80" w:history="1">
         <w:r>
           <w:rPr>
             <w:rStyle w:val="Hyperlink"/>
@@ -7135,7 +6908,7 @@
           <w:numId w:val="47"/>
         </w:numPr>
       </w:pPr>
-      <w:hyperlink r:id="rId64" w:history="1">
+      <w:hyperlink r:id="rId81" w:history="1">
         <w:r>
           <w:rPr>
             <w:rStyle w:val="Hyperlink"/>
@@ -7155,7 +6928,7 @@
           <w:numId w:val="47"/>
         </w:numPr>
       </w:pPr>
-      <w:hyperlink r:id="rId65" w:history="1">
+      <w:hyperlink r:id="rId82" w:history="1">
         <w:r>
           <w:rPr>
             <w:rStyle w:val="Hyperlink"/>
@@ -7175,7 +6948,7 @@
           <w:numId w:val="47"/>
         </w:numPr>
       </w:pPr>
-      <w:hyperlink r:id="rId66" w:history="1">
+      <w:hyperlink r:id="rId83" w:history="1">
         <w:r>
           <w:rPr>
             <w:rStyle w:val="Hyperlink"/>
@@ -7194,16 +6967,23 @@
           <w:ilvl w:val="1"/>
           <w:numId w:val="47"/>
         </w:numPr>
-      </w:pPr>
-      <w:hyperlink r:id="rId67" w:history="1">
+        <w:rPr>
+          <w:highlight w:val="green"/>
+        </w:rPr>
+      </w:pPr>
+      <w:hyperlink r:id="rId84" w:history="1">
         <w:r>
           <w:rPr>
             <w:rStyle w:val="Hyperlink"/>
+            <w:highlight w:val="green"/>
           </w:rPr>
           <w:t>https://www.javatpoint.com/uml-tools</w:t>
         </w:r>
       </w:hyperlink>
       <w:r>
+        <w:rPr>
+          <w:highlight w:val="green"/>
+        </w:rPr>
         <w:t xml:space="preserve"> </w:t>
       </w:r>
     </w:p>
@@ -7280,7 +7060,7 @@
           <w:lang w:val="tr-TR"/>
         </w:rPr>
       </w:pPr>
-      <w:hyperlink r:id="rId68" w:history="1">
+      <w:hyperlink r:id="rId85" w:history="1">
         <w:r>
           <w:rPr>
             <w:rStyle w:val="Hyperlink"/>
@@ -7327,7 +7107,7 @@
           <w:numId w:val="47"/>
         </w:numPr>
       </w:pPr>
-      <w:hyperlink r:id="rId69" w:tgtFrame="_blank" w:history="1">
+      <w:hyperlink r:id="rId86" w:tgtFrame="_blank" w:history="1">
         <w:r>
           <w:rPr>
             <w:rStyle w:val="l"/>
@@ -7351,7 +7131,7 @@
           <w:numId w:val="47"/>
         </w:numPr>
       </w:pPr>
-      <w:hyperlink r:id="rId70" w:tgtFrame="_blank" w:history="1">
+      <w:hyperlink r:id="rId87" w:tgtFrame="_blank" w:history="1">
         <w:r>
           <w:rPr>
             <w:rStyle w:val="l"/>
@@ -7375,7 +7155,7 @@
           <w:numId w:val="47"/>
         </w:numPr>
       </w:pPr>
-      <w:hyperlink r:id="rId71" w:tgtFrame="_blank" w:history="1">
+      <w:hyperlink r:id="rId88" w:tgtFrame="_blank" w:history="1">
         <w:r>
           <w:rPr>
             <w:rStyle w:val="l"/>
@@ -7399,7 +7179,7 @@
           <w:numId w:val="47"/>
         </w:numPr>
       </w:pPr>
-      <w:hyperlink r:id="rId72" w:tgtFrame="_blank" w:history="1">
+      <w:hyperlink r:id="rId89" w:tgtFrame="_blank" w:history="1">
         <w:r>
           <w:rPr>
             <w:rStyle w:val="l"/>
@@ -7423,7 +7203,7 @@
           <w:numId w:val="47"/>
         </w:numPr>
       </w:pPr>
-      <w:hyperlink r:id="rId73" w:tgtFrame="_blank" w:history="1">
+      <w:hyperlink r:id="rId90" w:tgtFrame="_blank" w:history="1">
         <w:r>
           <w:rPr>
             <w:rStyle w:val="l"/>
@@ -7447,7 +7227,7 @@
           <w:numId w:val="47"/>
         </w:numPr>
       </w:pPr>
-      <w:hyperlink r:id="rId74" w:tgtFrame="_blank" w:history="1">
+      <w:hyperlink r:id="rId91" w:tgtFrame="_blank" w:history="1">
         <w:r>
           <w:rPr>
             <w:rStyle w:val="l"/>
@@ -7471,7 +7251,7 @@
           <w:numId w:val="47"/>
         </w:numPr>
       </w:pPr>
-      <w:hyperlink r:id="rId75" w:tgtFrame="_blank" w:history="1">
+      <w:hyperlink r:id="rId92" w:tgtFrame="_blank" w:history="1">
         <w:r>
           <w:rPr>
             <w:rStyle w:val="l"/>
@@ -7960,12 +7740,12 @@
       </w:pPr>
     </w:p>
     <w:sectPr>
-      <w:headerReference w:type="even" r:id="rId76"/>
-      <w:headerReference w:type="default" r:id="rId77"/>
-      <w:footerReference w:type="even" r:id="rId78"/>
-      <w:footerReference w:type="default" r:id="rId79"/>
-      <w:headerReference w:type="first" r:id="rId80"/>
-      <w:footerReference w:type="first" r:id="rId81"/>
+      <w:headerReference w:type="even" r:id="rId93"/>
+      <w:headerReference w:type="default" r:id="rId94"/>
+      <w:footerReference w:type="even" r:id="rId95"/>
+      <w:footerReference w:type="default" r:id="rId96"/>
+      <w:headerReference w:type="first" r:id="rId97"/>
+      <w:footerReference w:type="first" r:id="rId98"/>
       <w:pgSz w:w="12240" w:h="15840"/>
       <w:pgMar w:top="630" w:right="1440" w:bottom="1440" w:left="1440" w:header="720" w:footer="720" w:gutter="0"/>
       <w:pgNumType w:start="1"/>

</xml_diff>